<commit_message>
Document revice after first review
</commit_message>
<xml_diff>
--- a/Stroop-task-statistic.docx
+++ b/Stroop-task-statistic.docx
@@ -1,6 +1,6 @@
 
 <file path=word/document.xml><?xml version="1.0" encoding="utf-8"?>
-<w:document xmlns:wpc="http://schemas.microsoft.com/office/word/2010/wordprocessingCanvas" xmlns:cx="http://schemas.microsoft.com/office/drawing/2014/chartex" xmlns:cx1="http://schemas.microsoft.com/office/drawing/2015/9/8/chartex" xmlns:cx2="http://schemas.microsoft.com/office/drawing/2015/10/21/chartex" xmlns:cx3="http://schemas.microsoft.com/office/drawing/2016/5/9/chartex" xmlns:cx4="http://schemas.microsoft.com/office/drawing/2016/5/10/chartex" xmlns:cx5="http://schemas.microsoft.com/office/drawing/2016/5/11/chartex" xmlns:cx6="http://schemas.microsoft.com/office/drawing/2016/5/12/chartex" xmlns:cx7="http://schemas.microsoft.com/office/drawing/2016/5/13/chartex" xmlns:cx8="http://schemas.microsoft.com/office/drawing/2016/5/14/chartex" xmlns:mc="http://schemas.openxmlformats.org/markup-compatibility/2006" xmlns:o="urn:schemas-microsoft-com:office:office" xmlns:r="http://schemas.openxmlformats.org/officeDocument/2006/relationships" xmlns:m="http://schemas.openxmlformats.org/officeDocument/2006/math" xmlns:v="urn:schemas-microsoft-com:vml" xmlns:wp14="http://schemas.microsoft.com/office/word/2010/wordprocessingDrawing" xmlns:wp="http://schemas.openxmlformats.org/drawingml/2006/wordprocessingDrawing" xmlns:w10="urn:schemas-microsoft-com:office:word" xmlns:w="http://schemas.openxmlformats.org/wordprocessingml/2006/main" xmlns:w14="http://schemas.microsoft.com/office/word/2010/wordml" xmlns:w15="http://schemas.microsoft.com/office/word/2012/wordml" xmlns:w16se="http://schemas.microsoft.com/office/word/2015/wordml/symex" xmlns:wpg="http://schemas.microsoft.com/office/word/2010/wordprocessingGroup" xmlns:wpi="http://schemas.microsoft.com/office/word/2010/wordprocessingInk" xmlns:wne="http://schemas.microsoft.com/office/word/2006/wordml" xmlns:wps="http://schemas.microsoft.com/office/word/2010/wordprocessingShape" mc:Ignorable="w14 w15 w16se wp14">
+<w:document xmlns:wpc="http://schemas.microsoft.com/office/word/2010/wordprocessingCanvas" xmlns:mc="http://schemas.openxmlformats.org/markup-compatibility/2006" xmlns:o="urn:schemas-microsoft-com:office:office" xmlns:r="http://schemas.openxmlformats.org/officeDocument/2006/relationships" xmlns:m="http://schemas.openxmlformats.org/officeDocument/2006/math" xmlns:v="urn:schemas-microsoft-com:vml" xmlns:wp14="http://schemas.microsoft.com/office/word/2010/wordprocessingDrawing" xmlns:wp="http://schemas.openxmlformats.org/drawingml/2006/wordprocessingDrawing" xmlns:w10="urn:schemas-microsoft-com:office:word" xmlns:w="http://schemas.openxmlformats.org/wordprocessingml/2006/main" xmlns:w14="http://schemas.microsoft.com/office/word/2010/wordml" xmlns:w15="http://schemas.microsoft.com/office/word/2012/wordml" xmlns:wpg="http://schemas.microsoft.com/office/word/2010/wordprocessingGroup" xmlns:wpi="http://schemas.microsoft.com/office/word/2010/wordprocessingInk" xmlns:wne="http://schemas.microsoft.com/office/word/2006/wordml" xmlns:wps="http://schemas.microsoft.com/office/word/2010/wordprocessingShape" mc:Ignorable="w14 w15 wp14">
   <w:body>
     <w:p>
       <w:pPr>
@@ -125,6 +125,8 @@
           <w:lang w:eastAsia="zh-TW"/>
         </w:rPr>
       </w:pPr>
+      <w:bookmarkStart w:id="0" w:name="_GoBack"/>
+      <w:bookmarkEnd w:id="0"/>
     </w:p>
     <w:p>
       <w:pPr>
@@ -156,8 +158,6 @@
           <w:sz w:val="22"/>
         </w:rPr>
       </w:pPr>
-      <w:bookmarkStart w:id="0" w:name="_GoBack"/>
-      <w:bookmarkEnd w:id="0"/>
     </w:p>
     <w:p>
       <w:pPr>
@@ -228,9 +228,9 @@
     <w:p>
       <w:pPr>
         <w:pStyle w:val="a3"/>
-        <w:ind w:firstLineChars="0" w:firstLine="480"/>
-        <w:rPr>
-          <w:rFonts w:ascii="Times New Roman" w:hAnsi="Times New Roman" w:cs="Times New Roman"/>
+        <w:ind w:leftChars="199" w:left="991" w:firstLineChars="0" w:hanging="513"/>
+        <w:rPr>
+          <w:rFonts w:ascii="Times New Roman" w:eastAsia="新細明體" w:hAnsi="Times New Roman" w:cs="Times New Roman"/>
           <w:sz w:val="24"/>
           <w:szCs w:val="24"/>
           <w:lang w:eastAsia="zh-TW"/>
@@ -266,7 +266,7 @@
           <w:sz w:val="24"/>
           <w:szCs w:val="24"/>
         </w:rPr>
-        <w:t>文字的打印颜色对说出文字颜色的时间没有影响或降低</w:t>
+        <w:t>文字的打印颜色对说出文字颜色的时间没有影响或降低在</w:t>
       </w:r>
       <w:r>
         <w:rPr>
@@ -282,7 +282,35 @@
           <w:sz w:val="24"/>
           <w:szCs w:val="24"/>
         </w:rPr>
-        <w:t>所需的时间；</w:t>
+        <w:t>搜集的样本中，说出所有文字打印的颜色所需的时间。</w:t>
+      </w:r>
+    </w:p>
+    <w:p>
+      <w:pPr>
+        <w:pStyle w:val="a3"/>
+        <w:ind w:leftChars="200" w:left="993" w:firstLineChars="0" w:hanging="513"/>
+        <w:rPr>
+          <w:rFonts w:ascii="Times New Roman" w:hAnsi="Times New Roman" w:cs="Times New Roman"/>
+          <w:sz w:val="24"/>
+          <w:szCs w:val="24"/>
+          <w:lang w:eastAsia="zh-TW"/>
+        </w:rPr>
+      </w:pPr>
+      <w:r>
+        <w:rPr>
+          <w:rFonts w:ascii="Times New Roman" w:eastAsia="新細明體" w:hAnsi="Times New Roman" w:cs="Times New Roman"/>
+          <w:sz w:val="24"/>
+          <w:szCs w:val="24"/>
+        </w:rPr>
+        <w:tab/>
+      </w:r>
+      <w:r>
+        <w:rPr>
+          <w:rFonts w:ascii="Times New Roman" w:eastAsia="SimSun" w:hAnsi="Times New Roman" w:cs="Times New Roman" w:hint="eastAsia"/>
+          <w:sz w:val="24"/>
+          <w:szCs w:val="24"/>
+        </w:rPr>
+        <w:t>此处假设文字条件一致的样本平均数</w:t>
       </w:r>
       <w:r>
         <w:rPr>
@@ -298,7 +326,15 @@
           <w:sz w:val="24"/>
           <w:szCs w:val="24"/>
         </w:rPr>
-        <w:t xml:space="preserve">c ≥ </w:t>
+        <w:t>c</w:t>
+      </w:r>
+      <w:r>
+        <w:rPr>
+          <w:rFonts w:ascii="Times New Roman" w:eastAsia="SimSun" w:hAnsi="Times New Roman" w:cs="Times New Roman" w:hint="eastAsia"/>
+          <w:sz w:val="24"/>
+          <w:szCs w:val="24"/>
+        </w:rPr>
+        <w:t>会大于文字条件不一致的样本平均数</w:t>
       </w:r>
       <w:r>
         <w:rPr>
@@ -322,15 +358,71 @@
           <w:sz w:val="24"/>
           <w:szCs w:val="24"/>
         </w:rPr>
+        <w:t>；</w:t>
+      </w:r>
+      <w:r>
+        <w:rPr>
+          <w:rFonts w:ascii="Times New Roman" w:eastAsia="SimSun" w:hAnsi="Times New Roman" w:cs="Times New Roman"/>
+          <w:sz w:val="28"/>
+          <w:szCs w:val="28"/>
+        </w:rPr>
+        <w:t>µ</w:t>
+      </w:r>
+      <w:r>
+        <w:rPr>
+          <w:rFonts w:ascii="Times New Roman" w:eastAsia="SimSun" w:hAnsi="Times New Roman" w:cs="Times New Roman"/>
+          <w:sz w:val="24"/>
+          <w:szCs w:val="24"/>
+        </w:rPr>
+        <w:t xml:space="preserve">c </w:t>
+      </w:r>
+      <w:r>
+        <w:rPr>
+          <w:rFonts w:asciiTheme="minorEastAsia" w:eastAsia="SimSun" w:hAnsiTheme="minorEastAsia" w:cs="Times New Roman"/>
+          <w:sz w:val="24"/>
+          <w:szCs w:val="24"/>
+        </w:rPr>
+        <w:t>&gt;=</w:t>
+      </w:r>
+      <w:r>
+        <w:rPr>
+          <w:rFonts w:ascii="Times New Roman" w:eastAsia="SimSun" w:hAnsi="Times New Roman" w:cs="Times New Roman"/>
+          <w:sz w:val="24"/>
+          <w:szCs w:val="24"/>
+        </w:rPr>
+        <w:t xml:space="preserve"> </w:t>
+      </w:r>
+      <w:r>
+        <w:rPr>
+          <w:rFonts w:ascii="Times New Roman" w:eastAsia="SimSun" w:hAnsi="Times New Roman" w:cs="Times New Roman"/>
+          <w:sz w:val="28"/>
+          <w:szCs w:val="28"/>
+        </w:rPr>
+        <w:t>µ</w:t>
+      </w:r>
+      <w:r>
+        <w:rPr>
+          <w:rFonts w:ascii="Times New Roman" w:eastAsia="SimSun" w:hAnsi="Times New Roman" w:cs="Times New Roman"/>
+          <w:sz w:val="24"/>
+          <w:szCs w:val="24"/>
+        </w:rPr>
+        <w:t>i</w:t>
+      </w:r>
+      <w:r>
+        <w:rPr>
+          <w:rFonts w:ascii="Times New Roman" w:eastAsia="SimSun" w:hAnsi="Times New Roman" w:cs="Times New Roman" w:hint="eastAsia"/>
+          <w:sz w:val="24"/>
+          <w:szCs w:val="24"/>
+        </w:rPr>
         <w:t>。</w:t>
       </w:r>
     </w:p>
     <w:p>
       <w:pPr>
         <w:pStyle w:val="a3"/>
-        <w:ind w:firstLineChars="0" w:firstLine="480"/>
-        <w:rPr>
-          <w:rFonts w:ascii="Times New Roman" w:hAnsi="Times New Roman" w:cs="Times New Roman"/>
+        <w:ind w:leftChars="177" w:left="992" w:firstLineChars="0" w:hanging="567"/>
+        <w:rPr>
+          <w:rFonts w:ascii="Times New Roman" w:eastAsia="新細明體" w:hAnsi="Times New Roman" w:cs="Times New Roman"/>
           <w:sz w:val="24"/>
           <w:szCs w:val="24"/>
           <w:lang w:eastAsia="zh-TW"/>
@@ -366,7 +458,7 @@
           <w:sz w:val="24"/>
           <w:szCs w:val="24"/>
         </w:rPr>
-        <w:t>文字的打印颜色与文字显示的颜色不同会增加</w:t>
+        <w:t>文字的打印颜色与文字显示的颜色不同会增加在</w:t>
       </w:r>
       <w:r>
         <w:rPr>
@@ -382,7 +474,35 @@
           <w:sz w:val="24"/>
           <w:szCs w:val="24"/>
         </w:rPr>
-        <w:t>所需的时间；</w:t>
+        <w:t>搜集的样本中，说出所有文字打印的颜色所需的时间。</w:t>
+      </w:r>
+    </w:p>
+    <w:p>
+      <w:pPr>
+        <w:pStyle w:val="a3"/>
+        <w:ind w:leftChars="177" w:left="992" w:firstLineChars="0" w:hanging="567"/>
+        <w:rPr>
+          <w:rFonts w:ascii="Times New Roman" w:hAnsi="Times New Roman" w:cs="Times New Roman"/>
+          <w:sz w:val="24"/>
+          <w:szCs w:val="24"/>
+          <w:lang w:eastAsia="zh-TW"/>
+        </w:rPr>
+      </w:pPr>
+      <w:r>
+        <w:rPr>
+          <w:rFonts w:ascii="Times New Roman" w:eastAsia="新細明體" w:hAnsi="Times New Roman" w:cs="Times New Roman"/>
+          <w:sz w:val="24"/>
+          <w:szCs w:val="24"/>
+        </w:rPr>
+        <w:tab/>
+      </w:r>
+      <w:r>
+        <w:rPr>
+          <w:rFonts w:ascii="Times New Roman" w:eastAsia="SimSun" w:hAnsi="Times New Roman" w:cs="Times New Roman" w:hint="eastAsia"/>
+          <w:sz w:val="24"/>
+          <w:szCs w:val="24"/>
+        </w:rPr>
+        <w:t>此处假设文字条件一致的样本平均数</w:t>
       </w:r>
       <w:r>
         <w:rPr>
@@ -398,7 +518,15 @@
           <w:sz w:val="24"/>
           <w:szCs w:val="24"/>
         </w:rPr>
-        <w:t xml:space="preserve">c &lt; </w:t>
+        <w:t>c</w:t>
+      </w:r>
+      <w:r>
+        <w:rPr>
+          <w:rFonts w:ascii="Times New Roman" w:eastAsia="SimSun" w:hAnsi="Times New Roman" w:cs="Times New Roman" w:hint="eastAsia"/>
+          <w:sz w:val="24"/>
+          <w:szCs w:val="24"/>
+        </w:rPr>
+        <w:t>会小于文字条件不一致的样本平均数</w:t>
       </w:r>
       <w:r>
         <w:rPr>
@@ -422,6 +550,46 @@
           <w:sz w:val="24"/>
           <w:szCs w:val="24"/>
         </w:rPr>
+        <w:t>；；</w:t>
+      </w:r>
+      <w:r>
+        <w:rPr>
+          <w:rFonts w:ascii="Times New Roman" w:eastAsia="SimSun" w:hAnsi="Times New Roman" w:cs="Times New Roman"/>
+          <w:sz w:val="28"/>
+          <w:szCs w:val="28"/>
+        </w:rPr>
+        <w:t>µ</w:t>
+      </w:r>
+      <w:r>
+        <w:rPr>
+          <w:rFonts w:ascii="Times New Roman" w:eastAsia="SimSun" w:hAnsi="Times New Roman" w:cs="Times New Roman"/>
+          <w:sz w:val="24"/>
+          <w:szCs w:val="24"/>
+        </w:rPr>
+        <w:t xml:space="preserve">c &lt; </w:t>
+      </w:r>
+      <w:r>
+        <w:rPr>
+          <w:rFonts w:ascii="Times New Roman" w:eastAsia="SimSun" w:hAnsi="Times New Roman" w:cs="Times New Roman"/>
+          <w:sz w:val="28"/>
+          <w:szCs w:val="28"/>
+        </w:rPr>
+        <w:t>µ</w:t>
+      </w:r>
+      <w:r>
+        <w:rPr>
+          <w:rFonts w:ascii="Times New Roman" w:eastAsia="SimSun" w:hAnsi="Times New Roman" w:cs="Times New Roman"/>
+          <w:sz w:val="24"/>
+          <w:szCs w:val="24"/>
+        </w:rPr>
+        <w:t>i</w:t>
+      </w:r>
+      <w:r>
+        <w:rPr>
+          <w:rFonts w:ascii="Times New Roman" w:eastAsia="SimSun" w:hAnsi="Times New Roman" w:cs="Times New Roman" w:hint="eastAsia"/>
+          <w:sz w:val="24"/>
+          <w:szCs w:val="24"/>
+        </w:rPr>
         <w:t>。</w:t>
       </w:r>
     </w:p>
@@ -430,6 +598,18 @@
         <w:pStyle w:val="a3"/>
         <w:ind w:left="284" w:firstLineChars="0" w:firstLine="0"/>
         <w:rPr>
+          <w:rFonts w:ascii="Times New Roman" w:eastAsia="新細明體" w:hAnsi="Times New Roman" w:cs="Times New Roman"/>
+          <w:sz w:val="24"/>
+          <w:szCs w:val="24"/>
+          <w:lang w:eastAsia="zh-TW"/>
+        </w:rPr>
+      </w:pPr>
+    </w:p>
+    <w:p>
+      <w:pPr>
+        <w:pStyle w:val="a3"/>
+        <w:ind w:left="284" w:firstLineChars="0" w:firstLine="0"/>
+        <w:rPr>
           <w:rFonts w:ascii="Times New Roman" w:hAnsi="Times New Roman" w:cs="Times New Roman"/>
           <w:sz w:val="24"/>
           <w:szCs w:val="24"/>
@@ -442,7 +622,47 @@
           <w:sz w:val="24"/>
           <w:szCs w:val="24"/>
         </w:rPr>
-        <w:t>另由于总体标准偏差未知，仅针对样本来进行分析是否有差异，因此以</w:t>
+        <w:t>另由于总体标准偏差未知，仅针对样本来进行分析是否有差异，同时此测验为同一组人进行的测试；又因希望得到的分析结果为</w:t>
+      </w:r>
+      <w:r>
+        <w:rPr>
+          <w:rFonts w:ascii="Times New Roman" w:eastAsia="SimSun" w:hAnsi="Times New Roman" w:cs="Times New Roman"/>
+          <w:sz w:val="28"/>
+          <w:szCs w:val="28"/>
+        </w:rPr>
+        <w:t>µ</w:t>
+      </w:r>
+      <w:r>
+        <w:rPr>
+          <w:rFonts w:ascii="Times New Roman" w:eastAsia="SimSun" w:hAnsi="Times New Roman" w:cs="Times New Roman"/>
+          <w:sz w:val="24"/>
+          <w:szCs w:val="24"/>
+        </w:rPr>
+        <w:t xml:space="preserve">c &lt; </w:t>
+      </w:r>
+      <w:r>
+        <w:rPr>
+          <w:rFonts w:ascii="Times New Roman" w:eastAsia="SimSun" w:hAnsi="Times New Roman" w:cs="Times New Roman"/>
+          <w:sz w:val="28"/>
+          <w:szCs w:val="28"/>
+        </w:rPr>
+        <w:t>µ</w:t>
+      </w:r>
+      <w:r>
+        <w:rPr>
+          <w:rFonts w:ascii="Times New Roman" w:eastAsia="SimSun" w:hAnsi="Times New Roman" w:cs="Times New Roman"/>
+          <w:sz w:val="24"/>
+          <w:szCs w:val="24"/>
+        </w:rPr>
+        <w:t>i</w:t>
+      </w:r>
+      <w:r>
+        <w:rPr>
+          <w:rFonts w:ascii="Times New Roman" w:eastAsia="SimSun" w:hAnsi="Times New Roman" w:cs="Times New Roman" w:hint="eastAsia"/>
+          <w:sz w:val="24"/>
+          <w:szCs w:val="24"/>
+        </w:rPr>
+        <w:t>，因此选择以以相关样本</w:t>
       </w:r>
       <w:r>
         <w:rPr>
@@ -458,7 +678,7 @@
           <w:sz w:val="24"/>
           <w:szCs w:val="24"/>
         </w:rPr>
-        <w:t>检定的单尾检定；在</w:t>
+        <w:t>检验进行单尾检定，在</w:t>
       </w:r>
       <w:r>
         <w:rPr>
@@ -483,6 +703,126 @@
         <w:ind w:left="284" w:firstLineChars="0" w:firstLine="0"/>
         <w:rPr>
           <w:rFonts w:ascii="Times New Roman" w:hAnsi="Times New Roman" w:cs="Times New Roman"/>
+          <w:sz w:val="24"/>
+          <w:szCs w:val="24"/>
+          <w:lang w:eastAsia="zh-TW"/>
+        </w:rPr>
+      </w:pPr>
+    </w:p>
+    <w:p>
+      <w:pPr>
+        <w:pStyle w:val="a3"/>
+        <w:ind w:left="284" w:firstLineChars="0" w:firstLine="0"/>
+        <w:rPr>
+          <w:rFonts w:ascii="Times New Roman" w:hAnsi="Times New Roman" w:cs="Times New Roman"/>
+          <w:sz w:val="24"/>
+          <w:szCs w:val="24"/>
+          <w:lang w:eastAsia="zh-TW"/>
+        </w:rPr>
+      </w:pPr>
+    </w:p>
+    <w:p>
+      <w:pPr>
+        <w:pStyle w:val="a3"/>
+        <w:ind w:left="284" w:firstLineChars="0" w:firstLine="0"/>
+        <w:rPr>
+          <w:rFonts w:ascii="Times New Roman" w:hAnsi="Times New Roman" w:cs="Times New Roman"/>
+          <w:sz w:val="24"/>
+          <w:szCs w:val="24"/>
+          <w:lang w:eastAsia="zh-TW"/>
+        </w:rPr>
+      </w:pPr>
+    </w:p>
+    <w:p>
+      <w:pPr>
+        <w:pStyle w:val="a3"/>
+        <w:ind w:left="284" w:firstLineChars="0" w:firstLine="0"/>
+        <w:rPr>
+          <w:rFonts w:ascii="Times New Roman" w:hAnsi="Times New Roman" w:cs="Times New Roman"/>
+          <w:sz w:val="24"/>
+          <w:szCs w:val="24"/>
+          <w:lang w:eastAsia="zh-TW"/>
+        </w:rPr>
+      </w:pPr>
+    </w:p>
+    <w:p>
+      <w:pPr>
+        <w:pStyle w:val="a3"/>
+        <w:ind w:left="284" w:firstLineChars="0" w:firstLine="0"/>
+        <w:rPr>
+          <w:rFonts w:ascii="Times New Roman" w:hAnsi="Times New Roman" w:cs="Times New Roman"/>
+          <w:sz w:val="24"/>
+          <w:szCs w:val="24"/>
+          <w:lang w:eastAsia="zh-TW"/>
+        </w:rPr>
+      </w:pPr>
+    </w:p>
+    <w:p>
+      <w:pPr>
+        <w:pStyle w:val="a3"/>
+        <w:ind w:left="284" w:firstLineChars="0" w:firstLine="0"/>
+        <w:rPr>
+          <w:rFonts w:ascii="Times New Roman" w:hAnsi="Times New Roman" w:cs="Times New Roman"/>
+          <w:sz w:val="24"/>
+          <w:szCs w:val="24"/>
+          <w:lang w:eastAsia="zh-TW"/>
+        </w:rPr>
+      </w:pPr>
+    </w:p>
+    <w:p>
+      <w:pPr>
+        <w:pStyle w:val="a3"/>
+        <w:ind w:left="284" w:firstLineChars="0" w:firstLine="0"/>
+        <w:rPr>
+          <w:rFonts w:ascii="Times New Roman" w:hAnsi="Times New Roman" w:cs="Times New Roman"/>
+          <w:sz w:val="24"/>
+          <w:szCs w:val="24"/>
+          <w:lang w:eastAsia="zh-TW"/>
+        </w:rPr>
+      </w:pPr>
+    </w:p>
+    <w:p>
+      <w:pPr>
+        <w:pStyle w:val="a3"/>
+        <w:ind w:left="284" w:firstLineChars="0" w:firstLine="0"/>
+        <w:rPr>
+          <w:rFonts w:ascii="Times New Roman" w:hAnsi="Times New Roman" w:cs="Times New Roman"/>
+          <w:sz w:val="24"/>
+          <w:szCs w:val="24"/>
+          <w:lang w:eastAsia="zh-TW"/>
+        </w:rPr>
+      </w:pPr>
+    </w:p>
+    <w:p>
+      <w:pPr>
+        <w:pStyle w:val="a3"/>
+        <w:ind w:left="284" w:firstLineChars="0" w:firstLine="0"/>
+        <w:rPr>
+          <w:rFonts w:ascii="Times New Roman" w:hAnsi="Times New Roman" w:cs="Times New Roman"/>
+          <w:sz w:val="24"/>
+          <w:szCs w:val="24"/>
+          <w:lang w:eastAsia="zh-TW"/>
+        </w:rPr>
+      </w:pPr>
+    </w:p>
+    <w:p>
+      <w:pPr>
+        <w:pStyle w:val="a3"/>
+        <w:ind w:left="284" w:firstLineChars="0" w:firstLine="0"/>
+        <w:rPr>
+          <w:rFonts w:ascii="Times New Roman" w:hAnsi="Times New Roman" w:cs="Times New Roman"/>
+          <w:sz w:val="24"/>
+          <w:szCs w:val="24"/>
+          <w:lang w:eastAsia="zh-TW"/>
+        </w:rPr>
+      </w:pPr>
+    </w:p>
+    <w:p>
+      <w:pPr>
+        <w:pStyle w:val="a3"/>
+        <w:ind w:left="284" w:firstLineChars="0" w:firstLine="0"/>
+        <w:rPr>
+          <w:rFonts w:ascii="Times New Roman" w:hAnsi="Times New Roman" w:cs="Times New Roman" w:hint="eastAsia"/>
           <w:sz w:val="24"/>
           <w:szCs w:val="24"/>
           <w:lang w:eastAsia="zh-TW"/>
@@ -507,6 +847,7 @@
           <w:rFonts w:ascii="Times New Roman" w:eastAsia="SimSun" w:hAnsi="Times New Roman" w:cs="Times New Roman" w:hint="eastAsia"/>
           <w:sz w:val="22"/>
         </w:rPr>
+        <w:lastRenderedPageBreak/>
         <w:t>报告关于此数据集的一些描述性统计。包含至少一个集中趋势测量和至少一个变异测量。</w:t>
       </w:r>
     </w:p>
@@ -534,35 +875,7 @@
           <w:rFonts w:ascii="Times New Roman" w:eastAsia="SimSun" w:hAnsi="Times New Roman" w:cs="Times New Roman" w:hint="eastAsia"/>
           <w:sz w:val="22"/>
         </w:rPr>
-        <w:t>初步观察数据发现文字条件一致的情况下，测试时间之中位数为</w:t>
-      </w:r>
-      <w:r>
-        <w:rPr>
-          <w:rFonts w:ascii="Times New Roman" w:eastAsia="SimSun" w:hAnsi="Times New Roman" w:cs="Times New Roman"/>
-          <w:sz w:val="22"/>
-        </w:rPr>
-        <w:t>14.48</w:t>
-      </w:r>
-      <w:r>
-        <w:rPr>
-          <w:rFonts w:ascii="Times New Roman" w:eastAsia="SimSun" w:hAnsi="Times New Roman" w:cs="Times New Roman" w:hint="eastAsia"/>
-          <w:sz w:val="22"/>
-        </w:rPr>
-        <w:t>秒；文字条件不一致的情况下，测试时间之中位数为</w:t>
-      </w:r>
-      <w:r>
-        <w:rPr>
-          <w:rFonts w:ascii="Times New Roman" w:eastAsia="SimSun" w:hAnsi="Times New Roman" w:cs="Times New Roman"/>
-          <w:sz w:val="22"/>
-        </w:rPr>
-        <w:t>21.157</w:t>
-      </w:r>
-      <w:r>
-        <w:rPr>
-          <w:rFonts w:ascii="Times New Roman" w:eastAsia="SimSun" w:hAnsi="Times New Roman" w:cs="Times New Roman" w:hint="eastAsia"/>
-          <w:sz w:val="22"/>
-        </w:rPr>
-        <w:t>秒。两组数据之平均值分别为</w:t>
+        <w:t>初步观察数据发现文字条件一致的情况下，测试时间之平均值为</w:t>
       </w:r>
       <w:r>
         <w:rPr>
@@ -576,7 +889,7 @@
           <w:rFonts w:ascii="Times New Roman" w:eastAsia="SimSun" w:hAnsi="Times New Roman" w:cs="Times New Roman" w:hint="eastAsia"/>
           <w:sz w:val="22"/>
         </w:rPr>
-        <w:t>秒及</w:t>
+        <w:t>秒；文字条件不一致的情况下，测试时间之平均值为</w:t>
       </w:r>
       <w:r>
         <w:rPr>
@@ -590,7 +903,7 @@
           <w:rFonts w:ascii="Times New Roman" w:eastAsia="SimSun" w:hAnsi="Times New Roman" w:cs="Times New Roman" w:hint="eastAsia"/>
           <w:sz w:val="22"/>
         </w:rPr>
-        <w:t>秒，文字条件不一致的情况下，测试时间慢了</w:t>
+        <w:t>秒。在文字条件不一致的情况下，测试时间慢了</w:t>
       </w:r>
       <w:r>
         <w:rPr>
@@ -662,35 +975,105 @@
     <w:p>
       <w:pPr>
         <w:pStyle w:val="a3"/>
-        <w:numPr>
-          <w:ilvl w:val="0"/>
-          <w:numId w:val="1"/>
-        </w:numPr>
-        <w:ind w:left="297" w:hangingChars="135" w:hanging="297"/>
-        <w:jc w:val="left"/>
-        <w:rPr>
-          <w:rFonts w:ascii="Times New Roman" w:eastAsia="SimSun" w:hAnsi="Times New Roman" w:cs="Times New Roman"/>
-          <w:sz w:val="22"/>
-        </w:rPr>
-      </w:pPr>
-      <w:r>
-        <w:rPr>
-          <w:rFonts w:ascii="Times New Roman" w:eastAsia="SimSun" w:hAnsi="Times New Roman" w:cs="Times New Roman" w:hint="eastAsia"/>
-          <w:sz w:val="22"/>
-        </w:rPr>
-        <w:lastRenderedPageBreak/>
-        <w:t>提供显示样本数据分布的一个或两个可视化。</w:t>
-      </w:r>
+        <w:ind w:left="297" w:firstLineChars="0" w:firstLine="0"/>
+        <w:rPr>
+          <w:rFonts w:ascii="Times New Roman" w:hAnsi="Times New Roman" w:cs="Times New Roman"/>
+          <w:sz w:val="22"/>
+          <w:lang w:eastAsia="zh-TW"/>
+        </w:rPr>
+      </w:pPr>
       <w:r>
         <w:rPr>
           <w:noProof/>
           <w:lang w:eastAsia="zh-TW"/>
         </w:rPr>
+        <mc:AlternateContent>
+          <mc:Choice Requires="wps">
+            <w:drawing>
+              <wp:anchor distT="0" distB="0" distL="114300" distR="114300" simplePos="0" relativeHeight="251663360" behindDoc="0" locked="0" layoutInCell="1" allowOverlap="1">
+                <wp:simplePos x="0" y="0"/>
+                <wp:positionH relativeFrom="column">
+                  <wp:posOffset>3095625</wp:posOffset>
+                </wp:positionH>
+                <wp:positionV relativeFrom="paragraph">
+                  <wp:posOffset>228600</wp:posOffset>
+                </wp:positionV>
+                <wp:extent cx="990600" cy="4629150"/>
+                <wp:effectExtent l="0" t="0" r="19050" b="19050"/>
+                <wp:wrapNone/>
+                <wp:docPr id="9" name="矩形 9"/>
+                <wp:cNvGraphicFramePr/>
+                <a:graphic xmlns:a="http://schemas.openxmlformats.org/drawingml/2006/main">
+                  <a:graphicData uri="http://schemas.microsoft.com/office/word/2010/wordprocessingShape">
+                    <wps:wsp>
+                      <wps:cNvSpPr/>
+                      <wps:spPr>
+                        <a:xfrm>
+                          <a:off x="0" y="0"/>
+                          <a:ext cx="990600" cy="4629150"/>
+                        </a:xfrm>
+                        <a:prstGeom prst="rect">
+                          <a:avLst/>
+                        </a:prstGeom>
+                        <a:noFill/>
+                        <a:ln>
+                          <a:solidFill>
+                            <a:srgbClr val="C00000"/>
+                          </a:solidFill>
+                        </a:ln>
+                      </wps:spPr>
+                      <wps:style>
+                        <a:lnRef idx="2">
+                          <a:schemeClr val="accent1">
+                            <a:shade val="50000"/>
+                          </a:schemeClr>
+                        </a:lnRef>
+                        <a:fillRef idx="1">
+                          <a:schemeClr val="accent1"/>
+                        </a:fillRef>
+                        <a:effectRef idx="0">
+                          <a:schemeClr val="accent1"/>
+                        </a:effectRef>
+                        <a:fontRef idx="minor">
+                          <a:schemeClr val="lt1"/>
+                        </a:fontRef>
+                      </wps:style>
+                      <wps:bodyPr rot="0" spcFirstLastPara="0" vertOverflow="overflow" horzOverflow="overflow" vert="horz" wrap="square" lIns="91440" tIns="45720" rIns="91440" bIns="45720" numCol="1" spcCol="0" rtlCol="0" fromWordArt="0" anchor="ctr" anchorCtr="0" forceAA="0" compatLnSpc="1">
+                        <a:prstTxWarp prst="textNoShape">
+                          <a:avLst/>
+                        </a:prstTxWarp>
+                        <a:noAutofit/>
+                      </wps:bodyPr>
+                    </wps:wsp>
+                  </a:graphicData>
+                </a:graphic>
+              </wp:anchor>
+            </w:drawing>
+          </mc:Choice>
+          <mc:Fallback>
+            <w:pict>
+              <v:rect w14:anchorId="73562731" id="矩形 9" o:spid="_x0000_s1026" style="position:absolute;margin-left:243.75pt;margin-top:18pt;width:78pt;height:364.5pt;z-index:251663360;visibility:visible;mso-wrap-style:square;mso-wrap-distance-left:9pt;mso-wrap-distance-top:0;mso-wrap-distance-right:9pt;mso-wrap-distance-bottom:0;mso-position-horizontal:absolute;mso-position-horizontal-relative:text;mso-position-vertical:absolute;mso-position-vertical-relative:text;v-text-anchor:middle" o:gfxdata="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" filled="f" strokecolor="#c00000" strokeweight="2pt"/>
+            </w:pict>
+          </mc:Fallback>
+        </mc:AlternateContent>
+      </w:r>
+      <w:r>
+        <w:rPr>
+          <w:noProof/>
+        </w:rPr>
         <w:drawing>
-          <wp:inline distT="0" distB="0" distL="0" distR="0" wp14:anchorId="1B9553E2" wp14:editId="14D274E9">
-            <wp:extent cx="5274310" cy="3117215"/>
-            <wp:effectExtent l="0" t="0" r="2540" b="6985"/>
-            <wp:docPr id="1" name="圖片 1"/>
+          <wp:anchor distT="0" distB="0" distL="114300" distR="114300" simplePos="0" relativeHeight="251662336" behindDoc="0" locked="0" layoutInCell="1" allowOverlap="1" wp14:anchorId="62B81409" wp14:editId="62B500B6">
+            <wp:simplePos x="0" y="0"/>
+            <wp:positionH relativeFrom="column">
+              <wp:posOffset>190500</wp:posOffset>
+            </wp:positionH>
+            <wp:positionV relativeFrom="paragraph">
+              <wp:posOffset>228600</wp:posOffset>
+            </wp:positionV>
+            <wp:extent cx="3849370" cy="4629150"/>
+            <wp:effectExtent l="0" t="0" r="0" b="0"/>
+            <wp:wrapTopAndBottom/>
+            <wp:docPr id="8" name="圖片 8"/>
             <wp:cNvGraphicFramePr>
               <a:graphicFrameLocks xmlns:a="http://schemas.openxmlformats.org/drawingml/2006/main" noChangeAspect="1"/>
             </wp:cNvGraphicFramePr>
@@ -710,7 +1093,7 @@
                   <pic:spPr>
                     <a:xfrm>
                       <a:off x="0" y="0"/>
-                      <a:ext cx="5274310" cy="3117215"/>
+                      <a:ext cx="3849370" cy="4629150"/>
                     </a:xfrm>
                     <a:prstGeom prst="rect">
                       <a:avLst/>
@@ -719,14 +1102,31 @@
                 </pic:pic>
               </a:graphicData>
             </a:graphic>
-          </wp:inline>
+            <wp14:sizeRelH relativeFrom="margin">
+              <wp14:pctWidth>0</wp14:pctWidth>
+            </wp14:sizeRelH>
+            <wp14:sizeRelV relativeFrom="margin">
+              <wp14:pctHeight>0</wp14:pctHeight>
+            </wp14:sizeRelV>
+          </wp:anchor>
         </w:drawing>
       </w:r>
-    </w:p>
-    <w:p>
-      <w:pPr>
-        <w:pStyle w:val="a3"/>
-        <w:ind w:left="297" w:firstLineChars="0" w:firstLine="0"/>
+      <w:r>
+        <w:rPr>
+          <w:rFonts w:ascii="Times New Roman" w:eastAsia="SimSun" w:hAnsi="Times New Roman" w:cs="Times New Roman" w:hint="eastAsia"/>
+          <w:sz w:val="22"/>
+        </w:rPr>
+        <w:t>并计算了各样本的方差</w:t>
+      </w:r>
+    </w:p>
+    <w:p>
+      <w:pPr>
+        <w:pStyle w:val="a3"/>
+        <w:numPr>
+          <w:ilvl w:val="0"/>
+          <w:numId w:val="1"/>
+        </w:numPr>
+        <w:ind w:left="297" w:hangingChars="135" w:hanging="297"/>
         <w:jc w:val="left"/>
         <w:rPr>
           <w:rFonts w:ascii="Times New Roman" w:eastAsia="SimSun" w:hAnsi="Times New Roman" w:cs="Times New Roman"/>
@@ -735,14 +1135,22 @@
       </w:pPr>
       <w:r>
         <w:rPr>
+          <w:rFonts w:ascii="Times New Roman" w:eastAsia="SimSun" w:hAnsi="Times New Roman" w:cs="Times New Roman" w:hint="eastAsia"/>
+          <w:sz w:val="22"/>
+        </w:rPr>
+        <w:lastRenderedPageBreak/>
+        <w:t>提供显示样本数据分布的一个或两个可视化。</w:t>
+      </w:r>
+      <w:r>
+        <w:rPr>
           <w:noProof/>
           <w:lang w:eastAsia="zh-TW"/>
         </w:rPr>
         <w:drawing>
-          <wp:inline distT="0" distB="0" distL="0" distR="0" wp14:anchorId="0F1D5A84" wp14:editId="74263405">
-            <wp:extent cx="5274310" cy="2839720"/>
-            <wp:effectExtent l="0" t="0" r="2540" b="0"/>
-            <wp:docPr id="3" name="圖片 3"/>
+          <wp:inline distT="0" distB="0" distL="0" distR="0" wp14:anchorId="1B9553E2" wp14:editId="14D274E9">
+            <wp:extent cx="5274310" cy="3117215"/>
+            <wp:effectExtent l="0" t="0" r="2540" b="6985"/>
+            <wp:docPr id="1" name="圖片 1"/>
             <wp:cNvGraphicFramePr>
               <a:graphicFrameLocks xmlns:a="http://schemas.openxmlformats.org/drawingml/2006/main" noChangeAspect="1"/>
             </wp:cNvGraphicFramePr>
@@ -762,6 +1170,58 @@
                   <pic:spPr>
                     <a:xfrm>
                       <a:off x="0" y="0"/>
+                      <a:ext cx="5274310" cy="3117215"/>
+                    </a:xfrm>
+                    <a:prstGeom prst="rect">
+                      <a:avLst/>
+                    </a:prstGeom>
+                  </pic:spPr>
+                </pic:pic>
+              </a:graphicData>
+            </a:graphic>
+          </wp:inline>
+        </w:drawing>
+      </w:r>
+    </w:p>
+    <w:p>
+      <w:pPr>
+        <w:pStyle w:val="a3"/>
+        <w:ind w:left="297" w:firstLineChars="0" w:firstLine="0"/>
+        <w:jc w:val="left"/>
+        <w:rPr>
+          <w:rFonts w:ascii="Times New Roman" w:eastAsia="SimSun" w:hAnsi="Times New Roman" w:cs="Times New Roman"/>
+          <w:sz w:val="22"/>
+        </w:rPr>
+      </w:pPr>
+      <w:r>
+        <w:rPr>
+          <w:noProof/>
+          <w:lang w:eastAsia="zh-TW"/>
+        </w:rPr>
+        <w:drawing>
+          <wp:inline distT="0" distB="0" distL="0" distR="0" wp14:anchorId="0F1D5A84" wp14:editId="74263405">
+            <wp:extent cx="5274310" cy="2839720"/>
+            <wp:effectExtent l="0" t="0" r="2540" b="0"/>
+            <wp:docPr id="3" name="圖片 3"/>
+            <wp:cNvGraphicFramePr>
+              <a:graphicFrameLocks xmlns:a="http://schemas.openxmlformats.org/drawingml/2006/main" noChangeAspect="1"/>
+            </wp:cNvGraphicFramePr>
+            <a:graphic xmlns:a="http://schemas.openxmlformats.org/drawingml/2006/main">
+              <a:graphicData uri="http://schemas.openxmlformats.org/drawingml/2006/picture">
+                <pic:pic xmlns:pic="http://schemas.openxmlformats.org/drawingml/2006/picture">
+                  <pic:nvPicPr>
+                    <pic:cNvPr id="1" name=""/>
+                    <pic:cNvPicPr/>
+                  </pic:nvPicPr>
+                  <pic:blipFill>
+                    <a:blip r:embed="rId10"/>
+                    <a:stretch>
+                      <a:fillRect/>
+                    </a:stretch>
+                  </pic:blipFill>
+                  <pic:spPr>
+                    <a:xfrm>
+                      <a:off x="0" y="0"/>
                       <a:ext cx="5274310" cy="2839720"/>
                     </a:xfrm>
                     <a:prstGeom prst="rect">
@@ -819,6 +1279,76 @@
     <w:p>
       <w:pPr>
         <w:pStyle w:val="a3"/>
+        <w:ind w:left="297" w:firstLineChars="0" w:firstLine="0"/>
+        <w:rPr>
+          <w:rFonts w:ascii="Times New Roman" w:eastAsia="SimSun" w:hAnsi="Times New Roman" w:cs="Times New Roman"/>
+          <w:sz w:val="22"/>
+        </w:rPr>
+      </w:pPr>
+    </w:p>
+    <w:p>
+      <w:pPr>
+        <w:pStyle w:val="a3"/>
+        <w:ind w:left="297" w:firstLineChars="0" w:firstLine="0"/>
+        <w:rPr>
+          <w:rFonts w:ascii="Times New Roman" w:eastAsia="SimSun" w:hAnsi="Times New Roman" w:cs="Times New Roman"/>
+          <w:sz w:val="22"/>
+        </w:rPr>
+      </w:pPr>
+    </w:p>
+    <w:p>
+      <w:pPr>
+        <w:pStyle w:val="a3"/>
+        <w:ind w:left="297" w:firstLineChars="0" w:firstLine="0"/>
+        <w:rPr>
+          <w:rFonts w:ascii="Times New Roman" w:eastAsia="SimSun" w:hAnsi="Times New Roman" w:cs="Times New Roman"/>
+          <w:sz w:val="22"/>
+        </w:rPr>
+      </w:pPr>
+    </w:p>
+    <w:p>
+      <w:pPr>
+        <w:pStyle w:val="a3"/>
+        <w:ind w:left="297" w:firstLineChars="0" w:firstLine="0"/>
+        <w:rPr>
+          <w:rFonts w:ascii="Times New Roman" w:eastAsia="SimSun" w:hAnsi="Times New Roman" w:cs="Times New Roman"/>
+          <w:sz w:val="22"/>
+        </w:rPr>
+      </w:pPr>
+    </w:p>
+    <w:p>
+      <w:pPr>
+        <w:pStyle w:val="a3"/>
+        <w:ind w:left="297" w:firstLineChars="0" w:firstLine="0"/>
+        <w:rPr>
+          <w:rFonts w:ascii="Times New Roman" w:eastAsia="SimSun" w:hAnsi="Times New Roman" w:cs="Times New Roman"/>
+          <w:sz w:val="22"/>
+        </w:rPr>
+      </w:pPr>
+    </w:p>
+    <w:p>
+      <w:pPr>
+        <w:pStyle w:val="a3"/>
+        <w:ind w:left="297" w:firstLineChars="0" w:firstLine="0"/>
+        <w:rPr>
+          <w:rFonts w:ascii="Times New Roman" w:eastAsia="SimSun" w:hAnsi="Times New Roman" w:cs="Times New Roman"/>
+          <w:sz w:val="22"/>
+        </w:rPr>
+      </w:pPr>
+    </w:p>
+    <w:p>
+      <w:pPr>
+        <w:pStyle w:val="a3"/>
+        <w:ind w:left="297" w:firstLineChars="0" w:firstLine="0"/>
+        <w:rPr>
+          <w:rFonts w:ascii="Times New Roman" w:eastAsia="SimSun" w:hAnsi="Times New Roman" w:cs="Times New Roman" w:hint="eastAsia"/>
+          <w:sz w:val="22"/>
+        </w:rPr>
+      </w:pPr>
+    </w:p>
+    <w:p>
+      <w:pPr>
+        <w:pStyle w:val="a3"/>
         <w:numPr>
           <w:ilvl w:val="0"/>
           <w:numId w:val="1"/>
@@ -834,6 +1364,7 @@
           <w:rFonts w:ascii="Times New Roman" w:eastAsia="SimSun" w:hAnsi="Times New Roman" w:cs="Times New Roman" w:hint="eastAsia"/>
           <w:sz w:val="22"/>
         </w:rPr>
+        <w:lastRenderedPageBreak/>
         <w:t>现在，执行统计测试并报告你的结果。你的置信水平和关键统计值是多少？你是否成功拒绝零假设？对试验任务得出一个结论。结果是否与你的期望一致？</w:t>
       </w:r>
     </w:p>
@@ -842,6 +1373,762 @@
         <w:pStyle w:val="a3"/>
         <w:ind w:left="297" w:firstLineChars="0" w:firstLine="0"/>
         <w:rPr>
+          <w:rFonts w:ascii="Times New Roman" w:eastAsia="新細明體" w:hAnsi="Times New Roman" w:cs="Times New Roman"/>
+          <w:sz w:val="24"/>
+          <w:szCs w:val="24"/>
+          <w:lang w:eastAsia="zh-TW"/>
+        </w:rPr>
+      </w:pPr>
+    </w:p>
+    <w:p>
+      <w:pPr>
+        <w:pStyle w:val="a3"/>
+        <w:ind w:left="297" w:firstLineChars="0" w:firstLine="0"/>
+        <w:rPr>
+          <w:rFonts w:ascii="Times New Roman" w:eastAsia="新細明體" w:hAnsi="Times New Roman" w:cs="Times New Roman"/>
+          <w:sz w:val="24"/>
+          <w:szCs w:val="24"/>
+          <w:lang w:eastAsia="zh-TW"/>
+        </w:rPr>
+      </w:pPr>
+      <w:r>
+        <w:rPr>
+          <w:rFonts w:ascii="Times New Roman" w:eastAsia="SimSun" w:hAnsi="Times New Roman" w:cs="Times New Roman" w:hint="eastAsia"/>
+          <w:sz w:val="24"/>
+          <w:szCs w:val="24"/>
+        </w:rPr>
+        <w:t>以此两组数据进行相依样本</w:t>
+      </w:r>
+      <w:r>
+        <w:rPr>
+          <w:rFonts w:ascii="Times New Roman" w:eastAsia="SimSun" w:hAnsi="Times New Roman" w:cs="Times New Roman"/>
+          <w:sz w:val="24"/>
+          <w:szCs w:val="24"/>
+        </w:rPr>
+        <w:t>t</w:t>
+      </w:r>
+      <w:r>
+        <w:rPr>
+          <w:rFonts w:ascii="Times New Roman" w:eastAsia="SimSun" w:hAnsi="Times New Roman" w:cs="Times New Roman" w:hint="eastAsia"/>
+          <w:sz w:val="24"/>
+          <w:szCs w:val="24"/>
+        </w:rPr>
+        <w:t>检验</w:t>
+      </w:r>
+    </w:p>
+    <w:p>
+      <w:pPr>
+        <w:pStyle w:val="a3"/>
+        <w:ind w:left="297" w:firstLineChars="0" w:firstLine="0"/>
+        <w:rPr>
+          <w:rFonts w:ascii="Times New Roman" w:eastAsia="新細明體" w:hAnsi="Times New Roman" w:cs="Times New Roman"/>
+          <w:sz w:val="24"/>
+          <w:szCs w:val="24"/>
+          <w:lang w:eastAsia="zh-TW"/>
+        </w:rPr>
+      </w:pPr>
+      <w:r>
+        <w:rPr>
+          <w:rFonts w:ascii="Times New Roman" w:eastAsia="新細明體" w:hAnsi="Times New Roman" w:cs="Times New Roman"/>
+          <w:sz w:val="24"/>
+          <w:szCs w:val="24"/>
+        </w:rPr>
+        <w:tab/>
+      </w:r>
+      <w:r>
+        <w:rPr>
+          <w:rFonts w:ascii="Times New Roman" w:eastAsia="新細明體" w:hAnsi="Times New Roman" w:cs="Times New Roman"/>
+          <w:sz w:val="24"/>
+          <w:szCs w:val="24"/>
+        </w:rPr>
+        <w:tab/>
+      </w:r>
+      <w:r>
+        <w:rPr>
+          <w:rFonts w:ascii="Times New Roman" w:eastAsia="SimSun" w:hAnsi="Times New Roman" w:cs="Times New Roman" w:hint="eastAsia"/>
+          <w:sz w:val="24"/>
+          <w:szCs w:val="24"/>
+        </w:rPr>
+        <w:t>样本数</w:t>
+      </w:r>
+      <w:r>
+        <w:rPr>
+          <w:rFonts w:ascii="Times New Roman" w:eastAsia="SimSun" w:hAnsi="Times New Roman" w:cs="Times New Roman"/>
+          <w:sz w:val="24"/>
+          <w:szCs w:val="24"/>
+        </w:rPr>
+        <w:t>N = 24</w:t>
+      </w:r>
+    </w:p>
+    <w:p>
+      <w:pPr>
+        <w:pStyle w:val="a3"/>
+        <w:ind w:left="297" w:firstLineChars="0" w:firstLine="0"/>
+        <w:rPr>
+          <w:rFonts w:ascii="Times New Roman" w:eastAsia="新細明體" w:hAnsi="Times New Roman" w:cs="Times New Roman"/>
+          <w:sz w:val="24"/>
+          <w:szCs w:val="24"/>
+          <w:lang w:eastAsia="zh-TW"/>
+        </w:rPr>
+      </w:pPr>
+      <w:r>
+        <w:rPr>
+          <w:rFonts w:ascii="Times New Roman" w:eastAsia="新細明體" w:hAnsi="Times New Roman" w:cs="Times New Roman"/>
+          <w:sz w:val="24"/>
+          <w:szCs w:val="24"/>
+        </w:rPr>
+        <w:tab/>
+      </w:r>
+      <w:r>
+        <w:rPr>
+          <w:rFonts w:ascii="Times New Roman" w:eastAsia="新細明體" w:hAnsi="Times New Roman" w:cs="Times New Roman"/>
+          <w:sz w:val="24"/>
+          <w:szCs w:val="24"/>
+        </w:rPr>
+        <w:tab/>
+      </w:r>
+      <w:r>
+        <w:rPr>
+          <w:rFonts w:ascii="Times New Roman" w:eastAsia="SimSun" w:hAnsi="Times New Roman" w:cs="Times New Roman" w:hint="eastAsia"/>
+          <w:sz w:val="24"/>
+          <w:szCs w:val="24"/>
+        </w:rPr>
+        <w:t>自由度</w:t>
+      </w:r>
+      <w:r>
+        <w:rPr>
+          <w:rFonts w:ascii="Times New Roman" w:eastAsia="SimSun" w:hAnsi="Times New Roman" w:cs="Times New Roman"/>
+          <w:sz w:val="24"/>
+          <w:szCs w:val="24"/>
+        </w:rPr>
+        <w:t xml:space="preserve"> df = 24 -1 =23</w:t>
+      </w:r>
+    </w:p>
+    <w:p>
+      <w:pPr>
+        <w:pStyle w:val="a3"/>
+        <w:ind w:left="297" w:firstLineChars="0" w:firstLine="0"/>
+        <w:rPr>
+          <w:rFonts w:ascii="Times New Roman" w:eastAsia="新細明體" w:hAnsi="Times New Roman" w:cs="Times New Roman"/>
+          <w:sz w:val="24"/>
+          <w:szCs w:val="24"/>
+          <w:lang w:eastAsia="zh-TW"/>
+        </w:rPr>
+      </w:pPr>
+      <w:r>
+        <w:rPr>
+          <w:rFonts w:ascii="Times New Roman" w:eastAsia="新細明體" w:hAnsi="Times New Roman" w:cs="Times New Roman"/>
+          <w:sz w:val="24"/>
+          <w:szCs w:val="24"/>
+        </w:rPr>
+        <w:tab/>
+      </w:r>
+      <w:r>
+        <w:rPr>
+          <w:rFonts w:ascii="Times New Roman" w:eastAsia="新細明體" w:hAnsi="Times New Roman" w:cs="Times New Roman"/>
+          <w:sz w:val="24"/>
+          <w:szCs w:val="24"/>
+        </w:rPr>
+        <w:tab/>
+      </w:r>
+      <w:r>
+        <w:rPr>
+          <w:rFonts w:ascii="Times New Roman" w:eastAsia="SimSun" w:hAnsi="Times New Roman" w:cs="Times New Roman" w:hint="eastAsia"/>
+          <w:sz w:val="24"/>
+          <w:szCs w:val="24"/>
+        </w:rPr>
+        <w:t>两组样本的平均差异为</w:t>
+      </w:r>
+      <w:r>
+        <w:rPr>
+          <w:rFonts w:ascii="Times New Roman" w:eastAsia="SimSun" w:hAnsi="Times New Roman" w:cs="Times New Roman"/>
+          <w:sz w:val="24"/>
+          <w:szCs w:val="24"/>
+        </w:rPr>
+        <w:t xml:space="preserve"> :</w:t>
+      </w:r>
+      <w:r>
+        <w:rPr>
+          <w:rFonts w:ascii="Times New Roman" w:eastAsia="新細明體" w:hAnsi="Times New Roman" w:cs="Times New Roman" w:hint="eastAsia"/>
+          <w:sz w:val="24"/>
+          <w:szCs w:val="24"/>
+          <w:lang w:eastAsia="zh-TW"/>
+        </w:rPr>
+        <w:t xml:space="preserve"> </w:t>
+      </w:r>
+    </w:p>
+    <w:p>
+      <w:pPr>
+        <w:pStyle w:val="a3"/>
+        <w:ind w:left="297" w:firstLineChars="0" w:firstLine="0"/>
+        <w:rPr>
+          <w:rFonts w:ascii="Times New Roman" w:eastAsia="新細明體" w:hAnsi="Times New Roman" w:cs="Times New Roman"/>
+          <w:sz w:val="24"/>
+          <w:szCs w:val="24"/>
+          <w:lang w:eastAsia="zh-TW"/>
+        </w:rPr>
+      </w:pPr>
+      <w:r>
+        <w:rPr>
+          <w:rFonts w:ascii="Times New Roman" w:eastAsia="新細明體" w:hAnsi="Times New Roman" w:cs="Times New Roman"/>
+          <w:sz w:val="24"/>
+          <w:szCs w:val="24"/>
+        </w:rPr>
+        <w:tab/>
+      </w:r>
+      <w:r>
+        <w:rPr>
+          <w:rFonts w:ascii="Times New Roman" w:eastAsia="新細明體" w:hAnsi="Times New Roman" w:cs="Times New Roman"/>
+          <w:sz w:val="24"/>
+          <w:szCs w:val="24"/>
+        </w:rPr>
+        <w:tab/>
+      </w:r>
+      <w:r>
+        <w:rPr>
+          <w:rFonts w:ascii="Times New Roman" w:eastAsia="新細明體" w:hAnsi="Times New Roman" w:cs="Times New Roman"/>
+          <w:sz w:val="24"/>
+          <w:szCs w:val="24"/>
+        </w:rPr>
+        <w:tab/>
+      </w:r>
+      <w:r>
+        <w:rPr>
+          <w:rFonts w:ascii="Times New Roman" w:eastAsia="SimSun" w:hAnsi="Times New Roman" w:cs="Times New Roman"/>
+          <w:sz w:val="24"/>
+          <w:szCs w:val="24"/>
+        </w:rPr>
+        <w:t>d-bar = 7.96</w:t>
+      </w:r>
+    </w:p>
+    <w:p>
+      <w:pPr>
+        <w:pStyle w:val="a3"/>
+        <w:ind w:left="297" w:firstLineChars="0" w:firstLine="0"/>
+        <w:rPr>
+          <w:rFonts w:ascii="Times New Roman" w:eastAsia="新細明體" w:hAnsi="Times New Roman" w:cs="Times New Roman" w:hint="eastAsia"/>
+          <w:sz w:val="24"/>
+          <w:szCs w:val="24"/>
+          <w:lang w:eastAsia="zh-TW"/>
+        </w:rPr>
+      </w:pPr>
+      <w:r>
+        <w:rPr>
+          <w:noProof/>
+        </w:rPr>
+        <w:drawing>
+          <wp:anchor distT="0" distB="0" distL="114300" distR="114300" simplePos="0" relativeHeight="251656192" behindDoc="0" locked="0" layoutInCell="1" allowOverlap="1" wp14:anchorId="6B655717" wp14:editId="29CB0910">
+            <wp:simplePos x="0" y="0"/>
+            <wp:positionH relativeFrom="column">
+              <wp:posOffset>933450</wp:posOffset>
+            </wp:positionH>
+            <wp:positionV relativeFrom="paragraph">
+              <wp:posOffset>276225</wp:posOffset>
+            </wp:positionV>
+            <wp:extent cx="1714500" cy="514350"/>
+            <wp:effectExtent l="0" t="0" r="0" b="0"/>
+            <wp:wrapTopAndBottom/>
+            <wp:docPr id="4" name="圖片 4"/>
+            <wp:cNvGraphicFramePr>
+              <a:graphicFrameLocks xmlns:a="http://schemas.openxmlformats.org/drawingml/2006/main" noChangeAspect="1"/>
+            </wp:cNvGraphicFramePr>
+            <a:graphic xmlns:a="http://schemas.openxmlformats.org/drawingml/2006/main">
+              <a:graphicData uri="http://schemas.openxmlformats.org/drawingml/2006/picture">
+                <pic:pic xmlns:pic="http://schemas.openxmlformats.org/drawingml/2006/picture">
+                  <pic:nvPicPr>
+                    <pic:cNvPr id="1" name=""/>
+                    <pic:cNvPicPr/>
+                  </pic:nvPicPr>
+                  <pic:blipFill>
+                    <a:blip r:embed="rId11"/>
+                    <a:stretch>
+                      <a:fillRect/>
+                    </a:stretch>
+                  </pic:blipFill>
+                  <pic:spPr>
+                    <a:xfrm>
+                      <a:off x="0" y="0"/>
+                      <a:ext cx="1714500" cy="514350"/>
+                    </a:xfrm>
+                    <a:prstGeom prst="rect">
+                      <a:avLst/>
+                    </a:prstGeom>
+                  </pic:spPr>
+                </pic:pic>
+              </a:graphicData>
+            </a:graphic>
+            <wp14:sizeRelH relativeFrom="margin">
+              <wp14:pctWidth>0</wp14:pctWidth>
+            </wp14:sizeRelH>
+            <wp14:sizeRelV relativeFrom="margin">
+              <wp14:pctHeight>0</wp14:pctHeight>
+            </wp14:sizeRelV>
+          </wp:anchor>
+        </w:drawing>
+      </w:r>
+      <w:r>
+        <w:rPr>
+          <w:rFonts w:ascii="Times New Roman" w:eastAsia="新細明體" w:hAnsi="Times New Roman" w:cs="Times New Roman"/>
+          <w:sz w:val="24"/>
+          <w:szCs w:val="24"/>
+        </w:rPr>
+        <w:tab/>
+      </w:r>
+      <w:r>
+        <w:rPr>
+          <w:rFonts w:ascii="Times New Roman" w:eastAsia="新細明體" w:hAnsi="Times New Roman" w:cs="Times New Roman"/>
+          <w:sz w:val="24"/>
+          <w:szCs w:val="24"/>
+        </w:rPr>
+        <w:tab/>
+      </w:r>
+      <w:r>
+        <w:rPr>
+          <w:rFonts w:ascii="Times New Roman" w:eastAsia="SimSun" w:hAnsi="Times New Roman" w:cs="Times New Roman"/>
+          <w:sz w:val="24"/>
+          <w:szCs w:val="24"/>
+        </w:rPr>
+        <w:t>Standard deviation of difference:</w:t>
+      </w:r>
+    </w:p>
+    <w:p>
+      <w:pPr>
+        <w:pStyle w:val="a3"/>
+        <w:ind w:left="297" w:firstLineChars="0" w:firstLine="0"/>
+        <w:rPr>
+          <w:rFonts w:ascii="Times New Roman" w:eastAsia="新細明體" w:hAnsi="Times New Roman" w:cs="Times New Roman"/>
+          <w:sz w:val="24"/>
+          <w:szCs w:val="24"/>
+          <w:lang w:eastAsia="zh-TW"/>
+        </w:rPr>
+      </w:pPr>
+      <w:r>
+        <w:rPr>
+          <w:rFonts w:ascii="Times New Roman" w:eastAsia="新細明體" w:hAnsi="Times New Roman" w:cs="Times New Roman"/>
+          <w:sz w:val="24"/>
+          <w:szCs w:val="24"/>
+        </w:rPr>
+        <w:tab/>
+      </w:r>
+      <w:r>
+        <w:rPr>
+          <w:rFonts w:ascii="Times New Roman" w:eastAsia="新細明體" w:hAnsi="Times New Roman" w:cs="Times New Roman"/>
+          <w:sz w:val="24"/>
+          <w:szCs w:val="24"/>
+        </w:rPr>
+        <w:tab/>
+      </w:r>
+      <w:r>
+        <w:rPr>
+          <w:rFonts w:ascii="Times New Roman" w:eastAsia="新細明體" w:hAnsi="Times New Roman" w:cs="Times New Roman"/>
+          <w:sz w:val="24"/>
+          <w:szCs w:val="24"/>
+        </w:rPr>
+        <w:tab/>
+      </w:r>
+      <w:r>
+        <w:rPr>
+          <w:rFonts w:ascii="Times New Roman" w:eastAsia="SimSun" w:hAnsi="Times New Roman" w:cs="Times New Roman"/>
+          <w:sz w:val="24"/>
+          <w:szCs w:val="24"/>
+        </w:rPr>
+        <w:t>Sd = 4.86</w:t>
+      </w:r>
+    </w:p>
+    <w:p>
+      <w:pPr>
+        <w:pStyle w:val="a3"/>
+        <w:ind w:left="297" w:firstLineChars="0" w:firstLine="0"/>
+        <w:rPr>
+          <w:rFonts w:ascii="Times New Roman" w:eastAsia="新細明體" w:hAnsi="Times New Roman" w:cs="Times New Roman"/>
+          <w:sz w:val="24"/>
+          <w:szCs w:val="24"/>
+          <w:lang w:eastAsia="zh-TW"/>
+        </w:rPr>
+      </w:pPr>
+      <w:r>
+        <w:rPr>
+          <w:noProof/>
+        </w:rPr>
+        <w:drawing>
+          <wp:anchor distT="0" distB="0" distL="114300" distR="114300" simplePos="0" relativeHeight="251658240" behindDoc="0" locked="0" layoutInCell="1" allowOverlap="1" wp14:anchorId="35D3B774" wp14:editId="1631B2C9">
+            <wp:simplePos x="0" y="0"/>
+            <wp:positionH relativeFrom="column">
+              <wp:posOffset>1038225</wp:posOffset>
+            </wp:positionH>
+            <wp:positionV relativeFrom="paragraph">
+              <wp:posOffset>323850</wp:posOffset>
+            </wp:positionV>
+            <wp:extent cx="1133475" cy="384810"/>
+            <wp:effectExtent l="0" t="0" r="9525" b="0"/>
+            <wp:wrapTopAndBottom/>
+            <wp:docPr id="5" name="圖片 5"/>
+            <wp:cNvGraphicFramePr>
+              <a:graphicFrameLocks xmlns:a="http://schemas.openxmlformats.org/drawingml/2006/main" noChangeAspect="1"/>
+            </wp:cNvGraphicFramePr>
+            <a:graphic xmlns:a="http://schemas.openxmlformats.org/drawingml/2006/main">
+              <a:graphicData uri="http://schemas.openxmlformats.org/drawingml/2006/picture">
+                <pic:pic xmlns:pic="http://schemas.openxmlformats.org/drawingml/2006/picture">
+                  <pic:nvPicPr>
+                    <pic:cNvPr id="1" name=""/>
+                    <pic:cNvPicPr/>
+                  </pic:nvPicPr>
+                  <pic:blipFill>
+                    <a:blip r:embed="rId12"/>
+                    <a:stretch>
+                      <a:fillRect/>
+                    </a:stretch>
+                  </pic:blipFill>
+                  <pic:spPr>
+                    <a:xfrm>
+                      <a:off x="0" y="0"/>
+                      <a:ext cx="1133475" cy="384810"/>
+                    </a:xfrm>
+                    <a:prstGeom prst="rect">
+                      <a:avLst/>
+                    </a:prstGeom>
+                  </pic:spPr>
+                </pic:pic>
+              </a:graphicData>
+            </a:graphic>
+            <wp14:sizeRelH relativeFrom="margin">
+              <wp14:pctWidth>0</wp14:pctWidth>
+            </wp14:sizeRelH>
+            <wp14:sizeRelV relativeFrom="margin">
+              <wp14:pctHeight>0</wp14:pctHeight>
+            </wp14:sizeRelV>
+          </wp:anchor>
+        </w:drawing>
+      </w:r>
+      <w:r>
+        <w:rPr>
+          <w:rFonts w:ascii="Times New Roman" w:eastAsia="新細明體" w:hAnsi="Times New Roman" w:cs="Times New Roman"/>
+          <w:sz w:val="24"/>
+          <w:szCs w:val="24"/>
+        </w:rPr>
+        <w:tab/>
+      </w:r>
+      <w:r>
+        <w:rPr>
+          <w:rFonts w:ascii="Times New Roman" w:eastAsia="新細明體" w:hAnsi="Times New Roman" w:cs="Times New Roman"/>
+          <w:sz w:val="24"/>
+          <w:szCs w:val="24"/>
+        </w:rPr>
+        <w:tab/>
+      </w:r>
+      <w:r>
+        <w:rPr>
+          <w:rFonts w:ascii="Times New Roman" w:eastAsia="SimSun" w:hAnsi="Times New Roman" w:cs="Times New Roman"/>
+          <w:sz w:val="24"/>
+          <w:szCs w:val="24"/>
+        </w:rPr>
+        <w:t>Standard error :</w:t>
+      </w:r>
+      <w:r>
+        <w:rPr>
+          <w:rFonts w:ascii="Times New Roman" w:eastAsia="新細明體" w:hAnsi="Times New Roman" w:cs="Times New Roman"/>
+          <w:sz w:val="24"/>
+          <w:szCs w:val="24"/>
+          <w:lang w:eastAsia="zh-TW"/>
+        </w:rPr>
+        <w:t xml:space="preserve"> </w:t>
+      </w:r>
+    </w:p>
+    <w:p>
+      <w:pPr>
+        <w:pStyle w:val="a3"/>
+        <w:ind w:left="297" w:firstLineChars="0" w:firstLine="0"/>
+        <w:rPr>
+          <w:rFonts w:ascii="Times New Roman" w:eastAsia="新細明體" w:hAnsi="Times New Roman" w:cs="Times New Roman" w:hint="eastAsia"/>
+          <w:sz w:val="24"/>
+          <w:szCs w:val="24"/>
+          <w:lang w:eastAsia="zh-TW"/>
+        </w:rPr>
+      </w:pPr>
+      <w:r>
+        <w:rPr>
+          <w:rFonts w:ascii="Times New Roman" w:eastAsia="新細明體" w:hAnsi="Times New Roman" w:cs="Times New Roman"/>
+          <w:sz w:val="24"/>
+          <w:szCs w:val="24"/>
+        </w:rPr>
+        <w:tab/>
+      </w:r>
+      <w:r>
+        <w:rPr>
+          <w:rFonts w:ascii="Times New Roman" w:eastAsia="新細明體" w:hAnsi="Times New Roman" w:cs="Times New Roman"/>
+          <w:sz w:val="24"/>
+          <w:szCs w:val="24"/>
+        </w:rPr>
+        <w:tab/>
+      </w:r>
+      <w:r>
+        <w:rPr>
+          <w:rFonts w:ascii="Times New Roman" w:eastAsia="新細明體" w:hAnsi="Times New Roman" w:cs="Times New Roman"/>
+          <w:sz w:val="24"/>
+          <w:szCs w:val="24"/>
+        </w:rPr>
+        <w:tab/>
+      </w:r>
+      <w:r>
+        <w:rPr>
+          <w:rFonts w:ascii="Times New Roman" w:eastAsia="SimSun" w:hAnsi="Times New Roman" w:cs="Times New Roman"/>
+          <w:sz w:val="24"/>
+          <w:szCs w:val="24"/>
+        </w:rPr>
+        <w:t>SE(d) = 4.86/</w:t>
+      </w:r>
+      <w:r>
+        <w:rPr>
+          <w:rFonts w:ascii="新細明體" w:eastAsia="SimSun" w:hAnsi="新細明體" w:cs="Times New Roman" w:hint="eastAsia"/>
+          <w:sz w:val="24"/>
+          <w:szCs w:val="24"/>
+        </w:rPr>
+        <w:t>√</w:t>
+      </w:r>
+      <w:r>
+        <w:rPr>
+          <w:rFonts w:ascii="Times New Roman" w:eastAsia="SimSun" w:hAnsi="Times New Roman" w:cs="Times New Roman"/>
+          <w:sz w:val="24"/>
+          <w:szCs w:val="24"/>
+        </w:rPr>
+        <w:t>24 = 1.01</w:t>
+      </w:r>
+    </w:p>
+    <w:p>
+      <w:pPr>
+        <w:pStyle w:val="a3"/>
+        <w:ind w:left="297" w:firstLineChars="0" w:firstLine="0"/>
+        <w:rPr>
+          <w:rFonts w:ascii="Times New Roman" w:eastAsia="新細明體" w:hAnsi="Times New Roman" w:cs="Times New Roman" w:hint="eastAsia"/>
+          <w:sz w:val="24"/>
+          <w:szCs w:val="24"/>
+          <w:lang w:eastAsia="zh-TW"/>
+        </w:rPr>
+      </w:pPr>
+      <w:r>
+        <w:rPr>
+          <w:rFonts w:ascii="Times New Roman" w:eastAsia="新細明體" w:hAnsi="Times New Roman" w:cs="Times New Roman"/>
+          <w:sz w:val="24"/>
+          <w:szCs w:val="24"/>
+        </w:rPr>
+        <w:tab/>
+      </w:r>
+      <w:r>
+        <w:rPr>
+          <w:rFonts w:ascii="Times New Roman" w:eastAsia="新細明體" w:hAnsi="Times New Roman" w:cs="Times New Roman"/>
+          <w:sz w:val="24"/>
+          <w:szCs w:val="24"/>
+        </w:rPr>
+        <w:tab/>
+      </w:r>
+      <w:r>
+        <w:rPr>
+          <w:rFonts w:ascii="Times New Roman" w:eastAsia="SimSun" w:hAnsi="Times New Roman" w:cs="Times New Roman" w:hint="eastAsia"/>
+          <w:sz w:val="24"/>
+          <w:szCs w:val="24"/>
+        </w:rPr>
+        <w:t>在</w:t>
+      </w:r>
+      <w:r>
+        <w:rPr>
+          <w:rFonts w:ascii="Times New Roman" w:eastAsia="SimSun" w:hAnsi="Times New Roman" w:cs="Times New Roman"/>
+          <w:sz w:val="24"/>
+          <w:szCs w:val="24"/>
+        </w:rPr>
+        <w:t>α=0.05</w:t>
+      </w:r>
+      <w:r>
+        <w:rPr>
+          <w:rFonts w:ascii="Times New Roman" w:eastAsia="SimSun" w:hAnsi="Times New Roman" w:cs="Times New Roman" w:hint="eastAsia"/>
+          <w:sz w:val="24"/>
+          <w:szCs w:val="24"/>
+        </w:rPr>
+        <w:t>的情况，</w:t>
+      </w:r>
+      <w:r>
+        <w:rPr>
+          <w:rFonts w:ascii="Times New Roman" w:eastAsia="SimSun" w:hAnsi="Times New Roman" w:cs="Times New Roman"/>
+          <w:sz w:val="24"/>
+          <w:szCs w:val="24"/>
+        </w:rPr>
+        <w:t>df = 23</w:t>
+      </w:r>
+      <w:r>
+        <w:rPr>
+          <w:rFonts w:ascii="Times New Roman" w:eastAsia="SimSun" w:hAnsi="Times New Roman" w:cs="Times New Roman" w:hint="eastAsia"/>
+          <w:sz w:val="24"/>
+          <w:szCs w:val="24"/>
+        </w:rPr>
+        <w:t>，</w:t>
+      </w:r>
+      <w:r>
+        <w:rPr>
+          <w:rFonts w:ascii="Times New Roman" w:eastAsia="SimSun" w:hAnsi="Times New Roman" w:cs="Times New Roman"/>
+          <w:sz w:val="24"/>
+          <w:szCs w:val="24"/>
+        </w:rPr>
+        <w:t>t-critical = 1.714</w:t>
+      </w:r>
+    </w:p>
+    <w:p>
+      <w:pPr>
+        <w:pStyle w:val="a3"/>
+        <w:ind w:left="297" w:firstLineChars="0" w:firstLine="0"/>
+        <w:rPr>
+          <w:rFonts w:ascii="Times New Roman" w:eastAsia="新細明體" w:hAnsi="Times New Roman" w:cs="Times New Roman"/>
+          <w:sz w:val="24"/>
+          <w:szCs w:val="24"/>
+          <w:lang w:eastAsia="zh-TW"/>
+        </w:rPr>
+      </w:pPr>
+      <w:r>
+        <w:rPr>
+          <w:noProof/>
+        </w:rPr>
+        <w:drawing>
+          <wp:anchor distT="0" distB="0" distL="114300" distR="114300" simplePos="0" relativeHeight="251660288" behindDoc="0" locked="0" layoutInCell="1" allowOverlap="1" wp14:anchorId="7741BE35" wp14:editId="302AF44F">
+            <wp:simplePos x="0" y="0"/>
+            <wp:positionH relativeFrom="column">
+              <wp:posOffset>1038225</wp:posOffset>
+            </wp:positionH>
+            <wp:positionV relativeFrom="paragraph">
+              <wp:posOffset>253365</wp:posOffset>
+            </wp:positionV>
+            <wp:extent cx="1038225" cy="476885"/>
+            <wp:effectExtent l="0" t="0" r="9525" b="0"/>
+            <wp:wrapTopAndBottom/>
+            <wp:docPr id="6" name="圖片 6"/>
+            <wp:cNvGraphicFramePr>
+              <a:graphicFrameLocks xmlns:a="http://schemas.openxmlformats.org/drawingml/2006/main" noChangeAspect="1"/>
+            </wp:cNvGraphicFramePr>
+            <a:graphic xmlns:a="http://schemas.openxmlformats.org/drawingml/2006/main">
+              <a:graphicData uri="http://schemas.openxmlformats.org/drawingml/2006/picture">
+                <pic:pic xmlns:pic="http://schemas.openxmlformats.org/drawingml/2006/picture">
+                  <pic:nvPicPr>
+                    <pic:cNvPr id="1" name=""/>
+                    <pic:cNvPicPr/>
+                  </pic:nvPicPr>
+                  <pic:blipFill>
+                    <a:blip r:embed="rId13"/>
+                    <a:stretch>
+                      <a:fillRect/>
+                    </a:stretch>
+                  </pic:blipFill>
+                  <pic:spPr>
+                    <a:xfrm>
+                      <a:off x="0" y="0"/>
+                      <a:ext cx="1038225" cy="476885"/>
+                    </a:xfrm>
+                    <a:prstGeom prst="rect">
+                      <a:avLst/>
+                    </a:prstGeom>
+                  </pic:spPr>
+                </pic:pic>
+              </a:graphicData>
+            </a:graphic>
+            <wp14:sizeRelH relativeFrom="margin">
+              <wp14:pctWidth>0</wp14:pctWidth>
+            </wp14:sizeRelH>
+            <wp14:sizeRelV relativeFrom="margin">
+              <wp14:pctHeight>0</wp14:pctHeight>
+            </wp14:sizeRelV>
+          </wp:anchor>
+        </w:drawing>
+      </w:r>
+      <w:r>
+        <w:rPr>
+          <w:rFonts w:ascii="Times New Roman" w:eastAsia="新細明體" w:hAnsi="Times New Roman" w:cs="Times New Roman"/>
+          <w:sz w:val="24"/>
+          <w:szCs w:val="24"/>
+        </w:rPr>
+        <w:tab/>
+      </w:r>
+      <w:r>
+        <w:rPr>
+          <w:rFonts w:ascii="Times New Roman" w:eastAsia="新細明體" w:hAnsi="Times New Roman" w:cs="Times New Roman"/>
+          <w:sz w:val="24"/>
+          <w:szCs w:val="24"/>
+        </w:rPr>
+        <w:tab/>
+      </w:r>
+      <w:r>
+        <w:rPr>
+          <w:rFonts w:ascii="Times New Roman" w:eastAsia="SimSun" w:hAnsi="Times New Roman" w:cs="Times New Roman"/>
+          <w:sz w:val="24"/>
+          <w:szCs w:val="24"/>
+        </w:rPr>
+        <w:t>t-statistic:</w:t>
+      </w:r>
+    </w:p>
+    <w:p>
+      <w:pPr>
+        <w:pStyle w:val="a3"/>
+        <w:ind w:left="297" w:firstLineChars="0" w:firstLine="0"/>
+        <w:rPr>
+          <w:rFonts w:ascii="Times New Roman" w:eastAsia="新細明體" w:hAnsi="Times New Roman" w:cs="Times New Roman"/>
+          <w:sz w:val="24"/>
+          <w:szCs w:val="24"/>
+          <w:lang w:eastAsia="zh-TW"/>
+        </w:rPr>
+      </w:pPr>
+      <w:r>
+        <w:rPr>
+          <w:rFonts w:ascii="Times New Roman" w:eastAsia="SimSun" w:hAnsi="Times New Roman" w:cs="Times New Roman"/>
+          <w:sz w:val="24"/>
+          <w:szCs w:val="24"/>
+        </w:rPr>
+        <w:t xml:space="preserve"> </w:t>
+      </w:r>
+      <w:r>
+        <w:rPr>
+          <w:rFonts w:ascii="Times New Roman" w:eastAsia="新細明體" w:hAnsi="Times New Roman" w:cs="Times New Roman"/>
+          <w:sz w:val="24"/>
+          <w:szCs w:val="24"/>
+        </w:rPr>
+        <w:tab/>
+      </w:r>
+      <w:r>
+        <w:rPr>
+          <w:rFonts w:ascii="Times New Roman" w:eastAsia="新細明體" w:hAnsi="Times New Roman" w:cs="Times New Roman"/>
+          <w:sz w:val="24"/>
+          <w:szCs w:val="24"/>
+        </w:rPr>
+        <w:tab/>
+      </w:r>
+      <w:r>
+        <w:rPr>
+          <w:rFonts w:ascii="Times New Roman" w:eastAsia="新細明體" w:hAnsi="Times New Roman" w:cs="Times New Roman"/>
+          <w:sz w:val="24"/>
+          <w:szCs w:val="24"/>
+        </w:rPr>
+        <w:tab/>
+      </w:r>
+      <w:r>
+        <w:rPr>
+          <w:rFonts w:ascii="Times New Roman" w:eastAsia="SimSun" w:hAnsi="Times New Roman" w:cs="Times New Roman"/>
+          <w:sz w:val="24"/>
+          <w:szCs w:val="24"/>
+        </w:rPr>
+        <w:t>T = 4.80</w:t>
+      </w:r>
+    </w:p>
+    <w:p>
+      <w:pPr>
+        <w:pStyle w:val="a3"/>
+        <w:ind w:left="297" w:firstLineChars="0" w:firstLine="0"/>
+        <w:rPr>
+          <w:rFonts w:ascii="Times New Roman" w:hAnsi="Times New Roman" w:cs="Times New Roman" w:hint="eastAsia"/>
+          <w:sz w:val="24"/>
+          <w:szCs w:val="24"/>
+          <w:lang w:eastAsia="zh-TW"/>
+        </w:rPr>
+      </w:pPr>
+    </w:p>
+    <w:p>
+      <w:pPr>
+        <w:pStyle w:val="a3"/>
+        <w:ind w:left="297" w:firstLineChars="0" w:firstLine="0"/>
+        <w:rPr>
           <w:rFonts w:ascii="Times New Roman" w:hAnsi="Times New Roman" w:cs="Times New Roman"/>
           <w:sz w:val="24"/>
           <w:szCs w:val="24"/>
@@ -862,83 +2149,63 @@
           <w:sz w:val="24"/>
           <w:szCs w:val="24"/>
         </w:rPr>
-        <w:t>α=0.05</w:t>
-      </w:r>
-      <w:r>
-        <w:rPr>
-          <w:rFonts w:ascii="Times New Roman" w:eastAsia="SimSun" w:hAnsi="Times New Roman" w:cs="Times New Roman" w:hint="eastAsia"/>
-          <w:sz w:val="24"/>
-          <w:szCs w:val="24"/>
-        </w:rPr>
-        <w:t>的情况，</w:t>
-      </w:r>
-      <w:r>
-        <w:rPr>
-          <w:rFonts w:ascii="Times New Roman" w:eastAsia="SimSun" w:hAnsi="Times New Roman" w:cs="Times New Roman"/>
-          <w:sz w:val="24"/>
-          <w:szCs w:val="24"/>
-        </w:rPr>
-        <w:t>df = 48</w:t>
-      </w:r>
-      <w:r>
-        <w:rPr>
-          <w:rFonts w:ascii="Times New Roman" w:eastAsia="SimSun" w:hAnsi="Times New Roman" w:cs="Times New Roman" w:hint="eastAsia"/>
-          <w:sz w:val="24"/>
-          <w:szCs w:val="24"/>
-        </w:rPr>
-        <w:t>，</w:t>
-      </w:r>
-      <w:r>
-        <w:rPr>
-          <w:rFonts w:ascii="Times New Roman" w:eastAsia="SimSun" w:hAnsi="Times New Roman" w:cs="Times New Roman"/>
-          <w:sz w:val="24"/>
-          <w:szCs w:val="24"/>
-        </w:rPr>
-        <w:t>t-critical = 1.677</w:t>
-      </w:r>
-      <w:r>
-        <w:rPr>
-          <w:rFonts w:ascii="Times New Roman" w:eastAsia="SimSun" w:hAnsi="Times New Roman" w:cs="Times New Roman" w:hint="eastAsia"/>
-          <w:sz w:val="24"/>
-          <w:szCs w:val="24"/>
-        </w:rPr>
-        <w:t>，</w:t>
-      </w:r>
-      <w:r>
-        <w:rPr>
-          <w:rFonts w:ascii="Times New Roman" w:eastAsia="SimSun" w:hAnsi="Times New Roman" w:cs="Times New Roman"/>
-          <w:sz w:val="24"/>
-          <w:szCs w:val="24"/>
-        </w:rPr>
-        <w:t>t-statistic = 6.81</w:t>
-      </w:r>
-      <w:r>
-        <w:rPr>
-          <w:rFonts w:ascii="Times New Roman" w:eastAsia="SimSun" w:hAnsi="Times New Roman" w:cs="Times New Roman" w:hint="eastAsia"/>
-          <w:sz w:val="24"/>
-          <w:szCs w:val="24"/>
-        </w:rPr>
-        <w:t>。</w:t>
-      </w:r>
-    </w:p>
-    <w:p>
-      <w:pPr>
-        <w:pStyle w:val="a3"/>
-        <w:ind w:left="297" w:firstLineChars="0" w:firstLine="0"/>
-        <w:rPr>
-          <w:rFonts w:ascii="Times New Roman" w:hAnsi="Times New Roman" w:cs="Times New Roman"/>
-          <w:sz w:val="24"/>
-          <w:szCs w:val="24"/>
-          <w:lang w:eastAsia="zh-TW"/>
-        </w:rPr>
-      </w:pPr>
-      <w:r>
-        <w:rPr>
-          <w:rFonts w:ascii="Times New Roman" w:eastAsia="SimSun" w:hAnsi="Times New Roman" w:cs="Times New Roman" w:hint="eastAsia"/>
-          <w:sz w:val="24"/>
-          <w:szCs w:val="24"/>
-        </w:rPr>
-        <w:t>因此可拒绝零假设，表示两组样本有明显差异，且表示文字的打印颜色与文字显示的颜色不同会增加</w:t>
+        <w:t>T = 4.8</w:t>
+      </w:r>
+      <w:r>
+        <w:rPr>
+          <w:rFonts w:ascii="Times New Roman" w:eastAsia="SimSun" w:hAnsi="Times New Roman" w:cs="Times New Roman" w:hint="eastAsia"/>
+          <w:sz w:val="24"/>
+          <w:szCs w:val="24"/>
+        </w:rPr>
+        <w:t>的情形下，</w:t>
+      </w:r>
+      <w:r>
+        <w:rPr>
+          <w:rFonts w:ascii="Times New Roman" w:eastAsia="SimSun" w:hAnsi="Times New Roman" w:cs="Times New Roman"/>
+          <w:sz w:val="24"/>
+          <w:szCs w:val="24"/>
+        </w:rPr>
+        <w:t>p value</w:t>
+      </w:r>
+      <w:r>
+        <w:rPr>
+          <w:rFonts w:ascii="Times New Roman" w:eastAsia="SimSun" w:hAnsi="Times New Roman" w:cs="Times New Roman" w:hint="eastAsia"/>
+          <w:sz w:val="24"/>
+          <w:szCs w:val="24"/>
+        </w:rPr>
+        <w:t>小于</w:t>
+      </w:r>
+      <w:r>
+        <w:rPr>
+          <w:rFonts w:ascii="Times New Roman" w:eastAsia="SimSun" w:hAnsi="Times New Roman" w:cs="Times New Roman"/>
+          <w:sz w:val="24"/>
+          <w:szCs w:val="24"/>
+        </w:rPr>
+        <w:t>.001</w:t>
+      </w:r>
+      <w:r>
+        <w:rPr>
+          <w:rFonts w:ascii="Times New Roman" w:eastAsia="SimSun" w:hAnsi="Times New Roman" w:cs="Times New Roman" w:hint="eastAsia"/>
+          <w:sz w:val="24"/>
+          <w:szCs w:val="24"/>
+        </w:rPr>
+        <w:t>，且</w:t>
+      </w:r>
+      <w:r>
+        <w:rPr>
+          <w:rFonts w:ascii="Times New Roman" w:eastAsia="SimSun" w:hAnsi="Times New Roman" w:cs="Times New Roman"/>
+          <w:sz w:val="24"/>
+          <w:szCs w:val="24"/>
+        </w:rPr>
+        <w:t>.001&lt; 0.05</w:t>
+      </w:r>
+      <w:r>
+        <w:rPr>
+          <w:rFonts w:ascii="Times New Roman" w:eastAsia="SimSun" w:hAnsi="Times New Roman" w:cs="Times New Roman" w:hint="eastAsia"/>
+          <w:sz w:val="24"/>
+          <w:szCs w:val="24"/>
+        </w:rPr>
+        <w:t>；因此可拒绝零假设，表示两组样本有明显差异，且表示文字的打印颜色与文字显示的颜色不同会增加</w:t>
       </w:r>
       <w:r>
         <w:rPr>
@@ -990,7 +2257,7 @@
 </file>
 
 <file path=word/endnotes.xml><?xml version="1.0" encoding="utf-8"?>
-<w:endnotes xmlns:wpc="http://schemas.microsoft.com/office/word/2010/wordprocessingCanvas" xmlns:cx="http://schemas.microsoft.com/office/drawing/2014/chartex" xmlns:cx1="http://schemas.microsoft.com/office/drawing/2015/9/8/chartex" xmlns:cx2="http://schemas.microsoft.com/office/drawing/2015/10/21/chartex" xmlns:cx3="http://schemas.microsoft.com/office/drawing/2016/5/9/chartex" xmlns:cx4="http://schemas.microsoft.com/office/drawing/2016/5/10/chartex" xmlns:cx5="http://schemas.microsoft.com/office/drawing/2016/5/11/chartex" xmlns:cx6="http://schemas.microsoft.com/office/drawing/2016/5/12/chartex" xmlns:cx7="http://schemas.microsoft.com/office/drawing/2016/5/13/chartex" xmlns:cx8="http://schemas.microsoft.com/office/drawing/2016/5/14/chartex" xmlns:mc="http://schemas.openxmlformats.org/markup-compatibility/2006" xmlns:o="urn:schemas-microsoft-com:office:office" xmlns:r="http://schemas.openxmlformats.org/officeDocument/2006/relationships" xmlns:m="http://schemas.openxmlformats.org/officeDocument/2006/math" xmlns:v="urn:schemas-microsoft-com:vml" xmlns:wp14="http://schemas.microsoft.com/office/word/2010/wordprocessingDrawing" xmlns:wp="http://schemas.openxmlformats.org/drawingml/2006/wordprocessingDrawing" xmlns:w10="urn:schemas-microsoft-com:office:word" xmlns:w="http://schemas.openxmlformats.org/wordprocessingml/2006/main" xmlns:w14="http://schemas.microsoft.com/office/word/2010/wordml" xmlns:w15="http://schemas.microsoft.com/office/word/2012/wordml" xmlns:w16se="http://schemas.microsoft.com/office/word/2015/wordml/symex" xmlns:wpg="http://schemas.microsoft.com/office/word/2010/wordprocessingGroup" xmlns:wpi="http://schemas.microsoft.com/office/word/2010/wordprocessingInk" xmlns:wne="http://schemas.microsoft.com/office/word/2006/wordml" xmlns:wps="http://schemas.microsoft.com/office/word/2010/wordprocessingShape" mc:Ignorable="w14 w15 w16se wp14">
+<w:endnotes xmlns:wpc="http://schemas.microsoft.com/office/word/2010/wordprocessingCanvas" xmlns:mc="http://schemas.openxmlformats.org/markup-compatibility/2006" xmlns:o="urn:schemas-microsoft-com:office:office" xmlns:r="http://schemas.openxmlformats.org/officeDocument/2006/relationships" xmlns:m="http://schemas.openxmlformats.org/officeDocument/2006/math" xmlns:v="urn:schemas-microsoft-com:vml" xmlns:wp14="http://schemas.microsoft.com/office/word/2010/wordprocessingDrawing" xmlns:wp="http://schemas.openxmlformats.org/drawingml/2006/wordprocessingDrawing" xmlns:w10="urn:schemas-microsoft-com:office:word" xmlns:w="http://schemas.openxmlformats.org/wordprocessingml/2006/main" xmlns:w14="http://schemas.microsoft.com/office/word/2010/wordml" xmlns:w15="http://schemas.microsoft.com/office/word/2012/wordml" xmlns:wpg="http://schemas.microsoft.com/office/word/2010/wordprocessingGroup" xmlns:wpi="http://schemas.microsoft.com/office/word/2010/wordprocessingInk" xmlns:wne="http://schemas.microsoft.com/office/word/2006/wordml" xmlns:wps="http://schemas.microsoft.com/office/word/2010/wordprocessingShape" mc:Ignorable="w14 w15 wp14">
   <w:endnote w:type="separator" w:id="-1">
     <w:p>
       <w:r>
@@ -1009,7 +2276,7 @@
 </file>
 
 <file path=word/footnotes.xml><?xml version="1.0" encoding="utf-8"?>
-<w:footnotes xmlns:wpc="http://schemas.microsoft.com/office/word/2010/wordprocessingCanvas" xmlns:cx="http://schemas.microsoft.com/office/drawing/2014/chartex" xmlns:cx1="http://schemas.microsoft.com/office/drawing/2015/9/8/chartex" xmlns:cx2="http://schemas.microsoft.com/office/drawing/2015/10/21/chartex" xmlns:cx3="http://schemas.microsoft.com/office/drawing/2016/5/9/chartex" xmlns:cx4="http://schemas.microsoft.com/office/drawing/2016/5/10/chartex" xmlns:cx5="http://schemas.microsoft.com/office/drawing/2016/5/11/chartex" xmlns:cx6="http://schemas.microsoft.com/office/drawing/2016/5/12/chartex" xmlns:cx7="http://schemas.microsoft.com/office/drawing/2016/5/13/chartex" xmlns:cx8="http://schemas.microsoft.com/office/drawing/2016/5/14/chartex" xmlns:mc="http://schemas.openxmlformats.org/markup-compatibility/2006" xmlns:o="urn:schemas-microsoft-com:office:office" xmlns:r="http://schemas.openxmlformats.org/officeDocument/2006/relationships" xmlns:m="http://schemas.openxmlformats.org/officeDocument/2006/math" xmlns:v="urn:schemas-microsoft-com:vml" xmlns:wp14="http://schemas.microsoft.com/office/word/2010/wordprocessingDrawing" xmlns:wp="http://schemas.openxmlformats.org/drawingml/2006/wordprocessingDrawing" xmlns:w10="urn:schemas-microsoft-com:office:word" xmlns:w="http://schemas.openxmlformats.org/wordprocessingml/2006/main" xmlns:w14="http://schemas.microsoft.com/office/word/2010/wordml" xmlns:w15="http://schemas.microsoft.com/office/word/2012/wordml" xmlns:w16se="http://schemas.microsoft.com/office/word/2015/wordml/symex" xmlns:wpg="http://schemas.microsoft.com/office/word/2010/wordprocessingGroup" xmlns:wpi="http://schemas.microsoft.com/office/word/2010/wordprocessingInk" xmlns:wne="http://schemas.microsoft.com/office/word/2006/wordml" xmlns:wps="http://schemas.microsoft.com/office/word/2010/wordprocessingShape" mc:Ignorable="w14 w15 w16se wp14">
+<w:footnotes xmlns:wpc="http://schemas.microsoft.com/office/word/2010/wordprocessingCanvas" xmlns:mc="http://schemas.openxmlformats.org/markup-compatibility/2006" xmlns:o="urn:schemas-microsoft-com:office:office" xmlns:r="http://schemas.openxmlformats.org/officeDocument/2006/relationships" xmlns:m="http://schemas.openxmlformats.org/officeDocument/2006/math" xmlns:v="urn:schemas-microsoft-com:vml" xmlns:wp14="http://schemas.microsoft.com/office/word/2010/wordprocessingDrawing" xmlns:wp="http://schemas.openxmlformats.org/drawingml/2006/wordprocessingDrawing" xmlns:w10="urn:schemas-microsoft-com:office:word" xmlns:w="http://schemas.openxmlformats.org/wordprocessingml/2006/main" xmlns:w14="http://schemas.microsoft.com/office/word/2010/wordml" xmlns:w15="http://schemas.microsoft.com/office/word/2012/wordml" xmlns:wpg="http://schemas.microsoft.com/office/word/2010/wordprocessingGroup" xmlns:wpi="http://schemas.microsoft.com/office/word/2010/wordprocessingInk" xmlns:wne="http://schemas.microsoft.com/office/word/2006/wordml" xmlns:wps="http://schemas.microsoft.com/office/word/2010/wordprocessingShape" mc:Ignorable="w14 w15 wp14">
   <w:footnote w:type="separator" w:id="-1">
     <w:p>
       <w:r>
@@ -1028,8 +2295,8 @@
 </file>
 
 <file path=word/numbering.xml><?xml version="1.0" encoding="utf-8"?>
-<w:numbering xmlns:wpc="http://schemas.microsoft.com/office/word/2010/wordprocessingCanvas" xmlns:cx="http://schemas.microsoft.com/office/drawing/2014/chartex" xmlns:cx1="http://schemas.microsoft.com/office/drawing/2015/9/8/chartex" xmlns:cx2="http://schemas.microsoft.com/office/drawing/2015/10/21/chartex" xmlns:cx3="http://schemas.microsoft.com/office/drawing/2016/5/9/chartex" xmlns:cx4="http://schemas.microsoft.com/office/drawing/2016/5/10/chartex" xmlns:cx5="http://schemas.microsoft.com/office/drawing/2016/5/11/chartex" xmlns:cx6="http://schemas.microsoft.com/office/drawing/2016/5/12/chartex" xmlns:cx7="http://schemas.microsoft.com/office/drawing/2016/5/13/chartex" xmlns:cx8="http://schemas.microsoft.com/office/drawing/2016/5/14/chartex" xmlns:mc="http://schemas.openxmlformats.org/markup-compatibility/2006" xmlns:o="urn:schemas-microsoft-com:office:office" xmlns:r="http://schemas.openxmlformats.org/officeDocument/2006/relationships" xmlns:m="http://schemas.openxmlformats.org/officeDocument/2006/math" xmlns:v="urn:schemas-microsoft-com:vml" xmlns:wp14="http://schemas.microsoft.com/office/word/2010/wordprocessingDrawing" xmlns:wp="http://schemas.openxmlformats.org/drawingml/2006/wordprocessingDrawing" xmlns:w10="urn:schemas-microsoft-com:office:word" xmlns:w="http://schemas.openxmlformats.org/wordprocessingml/2006/main" xmlns:w14="http://schemas.microsoft.com/office/word/2010/wordml" xmlns:w15="http://schemas.microsoft.com/office/word/2012/wordml" xmlns:w16se="http://schemas.microsoft.com/office/word/2015/wordml/symex" xmlns:wpg="http://schemas.microsoft.com/office/word/2010/wordprocessingGroup" xmlns:wpi="http://schemas.microsoft.com/office/word/2010/wordprocessingInk" xmlns:wne="http://schemas.microsoft.com/office/word/2006/wordml" xmlns:wps="http://schemas.microsoft.com/office/word/2010/wordprocessingShape" mc:Ignorable="w14 w15 w16se wp14">
-  <w:abstractNum w:abstractNumId="0" w15:restartNumberingAfterBreak="0">
+<w:numbering xmlns:wpc="http://schemas.microsoft.com/office/word/2010/wordprocessingCanvas" xmlns:mc="http://schemas.openxmlformats.org/markup-compatibility/2006" xmlns:o="urn:schemas-microsoft-com:office:office" xmlns:r="http://schemas.openxmlformats.org/officeDocument/2006/relationships" xmlns:m="http://schemas.openxmlformats.org/officeDocument/2006/math" xmlns:v="urn:schemas-microsoft-com:vml" xmlns:wp14="http://schemas.microsoft.com/office/word/2010/wordprocessingDrawing" xmlns:wp="http://schemas.openxmlformats.org/drawingml/2006/wordprocessingDrawing" xmlns:w10="urn:schemas-microsoft-com:office:word" xmlns:w="http://schemas.openxmlformats.org/wordprocessingml/2006/main" xmlns:w14="http://schemas.microsoft.com/office/word/2010/wordml" xmlns:w15="http://schemas.microsoft.com/office/word/2012/wordml" xmlns:wpg="http://schemas.microsoft.com/office/word/2010/wordprocessingGroup" xmlns:wpi="http://schemas.microsoft.com/office/word/2010/wordprocessingInk" xmlns:wne="http://schemas.microsoft.com/office/word/2006/wordml" xmlns:wps="http://schemas.microsoft.com/office/word/2010/wordprocessingShape" mc:Ignorable="w14 w15 wp14">
+  <w:abstractNum w:abstractNumId="0">
     <w:nsid w:val="533F6D0B"/>
     <w:multiLevelType w:val="hybridMultilevel"/>
     <w:tmpl w:val="DB08854A"/>
@@ -1125,7 +2392,7 @@
 </file>
 
 <file path=word/styles.xml><?xml version="1.0" encoding="utf-8"?>
-<w:styles xmlns:mc="http://schemas.openxmlformats.org/markup-compatibility/2006" xmlns:r="http://schemas.openxmlformats.org/officeDocument/2006/relationships" xmlns:w="http://schemas.openxmlformats.org/wordprocessingml/2006/main" xmlns:w14="http://schemas.microsoft.com/office/word/2010/wordml" xmlns:w15="http://schemas.microsoft.com/office/word/2012/wordml" xmlns:w16se="http://schemas.microsoft.com/office/word/2015/wordml/symex" mc:Ignorable="w14 w15 w16se">
+<w:styles xmlns:mc="http://schemas.openxmlformats.org/markup-compatibility/2006" xmlns:r="http://schemas.openxmlformats.org/officeDocument/2006/relationships" xmlns:w="http://schemas.openxmlformats.org/wordprocessingml/2006/main" xmlns:w14="http://schemas.microsoft.com/office/word/2010/wordml" xmlns:w15="http://schemas.microsoft.com/office/word/2012/wordml" mc:Ignorable="w14 w15">
   <w:docDefaults>
     <w:rPrDefault>
       <w:rPr>
@@ -1138,7 +2405,7 @@
     </w:rPrDefault>
     <w:pPrDefault/>
   </w:docDefaults>
-  <w:latentStyles w:defLockedState="0" w:defUIPriority="99" w:defSemiHidden="0" w:defUnhideWhenUsed="0" w:defQFormat="0" w:count="374">
+  <w:latentStyles w:defLockedState="0" w:defUIPriority="99" w:defSemiHidden="0" w:defUnhideWhenUsed="0" w:defQFormat="0" w:count="371">
     <w:lsdException w:name="Normal" w:uiPriority="0" w:qFormat="1"/>
     <w:lsdException w:name="heading 1" w:uiPriority="9" w:qFormat="1"/>
     <w:lsdException w:name="heading 2" w:semiHidden="1" w:uiPriority="9" w:unhideWhenUsed="1" w:qFormat="1"/>
@@ -1510,9 +2777,6 @@
     <w:lsdException w:name="List Table 5 Dark Accent 6" w:uiPriority="50"/>
     <w:lsdException w:name="List Table 6 Colorful Accent 6" w:uiPriority="51"/>
     <w:lsdException w:name="List Table 7 Colorful Accent 6" w:uiPriority="52"/>
-    <w:lsdException w:name="Mention" w:semiHidden="1" w:unhideWhenUsed="1"/>
-    <w:lsdException w:name="Smart Hyperlink" w:semiHidden="1" w:unhideWhenUsed="1"/>
-    <w:lsdException w:name="Hashtag" w:semiHidden="1" w:unhideWhenUsed="1"/>
   </w:latentStyles>
   <w:style w:type="paragraph" w:default="1" w:styleId="a">
     <w:name w:val="Normal"/>

</xml_diff>

<commit_message>
Fix SE and T calculation
Recalculate SE and T, Changed description of hypothesis, S of two sample
croup.
</commit_message>
<xml_diff>
--- a/Stroop-task-statistic.docx
+++ b/Stroop-task-statistic.docx
@@ -125,8 +125,6 @@
           <w:lang w:eastAsia="zh-TW"/>
         </w:rPr>
       </w:pPr>
-      <w:bookmarkStart w:id="0" w:name="_GoBack"/>
-      <w:bookmarkEnd w:id="0"/>
     </w:p>
     <w:p>
       <w:pPr>
@@ -187,7 +185,7 @@
           <w:rFonts w:ascii="Times New Roman" w:eastAsia="SimSun" w:hAnsi="Times New Roman" w:cs="Times New Roman" w:hint="eastAsia"/>
           <w:sz w:val="22"/>
         </w:rPr>
-        <w:t>测试需要测定文字打印颜色匹配与否是否会对说出颜色有所影响，初步自行进行</w:t>
+        <w:t>测试需要测定文字打印颜色匹配与否是否会对说出颜色有所影响，自行进行</w:t>
       </w:r>
       <w:r>
         <w:rPr>
@@ -310,7 +308,23 @@
           <w:sz w:val="24"/>
           <w:szCs w:val="24"/>
         </w:rPr>
-        <w:t>此处假设文字条件一致的样本平均数</w:t>
+        <w:t>此处假设文字条件一致的</w:t>
+      </w:r>
+      <w:r>
+        <w:rPr>
+          <w:rFonts w:asciiTheme="minorEastAsia" w:eastAsia="SimSun" w:hAnsiTheme="minorEastAsia" w:cs="Times New Roman" w:hint="eastAsia"/>
+          <w:sz w:val="24"/>
+          <w:szCs w:val="24"/>
+        </w:rPr>
+        <w:t>总体</w:t>
+      </w:r>
+      <w:r>
+        <w:rPr>
+          <w:rFonts w:ascii="Times New Roman" w:eastAsia="SimSun" w:hAnsi="Times New Roman" w:cs="Times New Roman" w:hint="eastAsia"/>
+          <w:sz w:val="24"/>
+          <w:szCs w:val="24"/>
+        </w:rPr>
+        <w:t>平均数</w:t>
       </w:r>
       <w:r>
         <w:rPr>
@@ -334,7 +348,23 @@
           <w:sz w:val="24"/>
           <w:szCs w:val="24"/>
         </w:rPr>
-        <w:t>会大于文字条件不一致的样本平均数</w:t>
+        <w:t>会大于文字条件不一致的</w:t>
+      </w:r>
+      <w:r>
+        <w:rPr>
+          <w:rFonts w:asciiTheme="minorEastAsia" w:eastAsia="SimSun" w:hAnsiTheme="minorEastAsia" w:cs="Times New Roman" w:hint="eastAsia"/>
+          <w:sz w:val="24"/>
+          <w:szCs w:val="24"/>
+        </w:rPr>
+        <w:t>总体</w:t>
+      </w:r>
+      <w:r>
+        <w:rPr>
+          <w:rFonts w:ascii="Times New Roman" w:eastAsia="SimSun" w:hAnsi="Times New Roman" w:cs="Times New Roman" w:hint="eastAsia"/>
+          <w:sz w:val="24"/>
+          <w:szCs w:val="24"/>
+        </w:rPr>
+        <w:t>平均数</w:t>
       </w:r>
       <w:r>
         <w:rPr>
@@ -502,7 +532,23 @@
           <w:sz w:val="24"/>
           <w:szCs w:val="24"/>
         </w:rPr>
-        <w:t>此处假设文字条件一致的样本平均数</w:t>
+        <w:t>此处假设文字条件一致的</w:t>
+      </w:r>
+      <w:r>
+        <w:rPr>
+          <w:rFonts w:asciiTheme="minorEastAsia" w:eastAsia="SimSun" w:hAnsiTheme="minorEastAsia" w:cs="Times New Roman" w:hint="eastAsia"/>
+          <w:sz w:val="24"/>
+          <w:szCs w:val="24"/>
+        </w:rPr>
+        <w:t>总体</w:t>
+      </w:r>
+      <w:r>
+        <w:rPr>
+          <w:rFonts w:ascii="Times New Roman" w:eastAsia="SimSun" w:hAnsi="Times New Roman" w:cs="Times New Roman" w:hint="eastAsia"/>
+          <w:sz w:val="24"/>
+          <w:szCs w:val="24"/>
+        </w:rPr>
+        <w:t>平均数</w:t>
       </w:r>
       <w:r>
         <w:rPr>
@@ -526,7 +572,23 @@
           <w:sz w:val="24"/>
           <w:szCs w:val="24"/>
         </w:rPr>
-        <w:t>会小于文字条件不一致的样本平均数</w:t>
+        <w:t>会小于文字条件不一致的</w:t>
+      </w:r>
+      <w:r>
+        <w:rPr>
+          <w:rFonts w:asciiTheme="minorEastAsia" w:eastAsia="SimSun" w:hAnsiTheme="minorEastAsia" w:cs="Times New Roman" w:hint="eastAsia"/>
+          <w:sz w:val="24"/>
+          <w:szCs w:val="24"/>
+        </w:rPr>
+        <w:t>总体</w:t>
+      </w:r>
+      <w:r>
+        <w:rPr>
+          <w:rFonts w:ascii="Times New Roman" w:eastAsia="SimSun" w:hAnsi="Times New Roman" w:cs="Times New Roman" w:hint="eastAsia"/>
+          <w:sz w:val="24"/>
+          <w:szCs w:val="24"/>
+        </w:rPr>
+        <w:t>平均数</w:t>
       </w:r>
       <w:r>
         <w:rPr>
@@ -622,7 +684,23 @@
           <w:sz w:val="24"/>
           <w:szCs w:val="24"/>
         </w:rPr>
-        <w:t>另由于总体标准偏差未知，仅针对样本来进行分析是否有差异，同时此测验为同一组人进行的测试；又因希望得到的分析结果为</w:t>
+        <w:t>另由于总体标准偏差未知，仅针对样本来进行</w:t>
+      </w:r>
+      <w:r>
+        <w:rPr>
+          <w:rFonts w:asciiTheme="minorEastAsia" w:eastAsia="SimSun" w:hAnsiTheme="minorEastAsia" w:cs="Times New Roman" w:hint="eastAsia"/>
+          <w:sz w:val="24"/>
+          <w:szCs w:val="24"/>
+        </w:rPr>
+        <w:t>推测</w:t>
+      </w:r>
+      <w:r>
+        <w:rPr>
+          <w:rFonts w:ascii="Times New Roman" w:eastAsia="SimSun" w:hAnsi="Times New Roman" w:cs="Times New Roman" w:hint="eastAsia"/>
+          <w:sz w:val="24"/>
+          <w:szCs w:val="24"/>
+        </w:rPr>
+        <w:t>是否有差异，同时此测验为同一组人进行的测试；又因希望得到的分析结果为</w:t>
       </w:r>
       <w:r>
         <w:rPr>
@@ -822,7 +900,7 @@
         <w:pStyle w:val="a3"/>
         <w:ind w:left="284" w:firstLineChars="0" w:firstLine="0"/>
         <w:rPr>
-          <w:rFonts w:ascii="Times New Roman" w:hAnsi="Times New Roman" w:cs="Times New Roman" w:hint="eastAsia"/>
+          <w:rFonts w:ascii="Times New Roman" w:hAnsi="Times New Roman" w:cs="Times New Roman"/>
           <w:sz w:val="24"/>
           <w:szCs w:val="24"/>
           <w:lang w:eastAsia="zh-TW"/>
@@ -977,103 +1055,38 @@
         <w:pStyle w:val="a3"/>
         <w:ind w:left="297" w:firstLineChars="0" w:firstLine="0"/>
         <w:rPr>
-          <w:rFonts w:ascii="Times New Roman" w:hAnsi="Times New Roman" w:cs="Times New Roman"/>
-          <w:sz w:val="22"/>
-          <w:lang w:eastAsia="zh-TW"/>
+          <w:rFonts w:ascii="Times New Roman" w:hAnsi="Times New Roman" w:cs="Times New Roman" w:hint="eastAsia"/>
+          <w:sz w:val="22"/>
+          <w:lang w:eastAsia="zh-TW"/>
+        </w:rPr>
+      </w:pPr>
+    </w:p>
+    <w:p>
+      <w:pPr>
+        <w:pStyle w:val="a3"/>
+        <w:ind w:left="297" w:firstLineChars="0" w:firstLine="0"/>
+        <w:rPr>
+          <w:rFonts w:ascii="Times New Roman" w:eastAsia="SimSun" w:hAnsi="Times New Roman" w:cs="Times New Roman"/>
+          <w:sz w:val="22"/>
         </w:rPr>
       </w:pPr>
       <w:r>
         <w:rPr>
           <w:noProof/>
-          <w:lang w:eastAsia="zh-TW"/>
-        </w:rPr>
-        <mc:AlternateContent>
-          <mc:Choice Requires="wps">
-            <w:drawing>
-              <wp:anchor distT="0" distB="0" distL="114300" distR="114300" simplePos="0" relativeHeight="251663360" behindDoc="0" locked="0" layoutInCell="1" allowOverlap="1">
-                <wp:simplePos x="0" y="0"/>
-                <wp:positionH relativeFrom="column">
-                  <wp:posOffset>3095625</wp:posOffset>
-                </wp:positionH>
-                <wp:positionV relativeFrom="paragraph">
-                  <wp:posOffset>228600</wp:posOffset>
-                </wp:positionV>
-                <wp:extent cx="990600" cy="4629150"/>
-                <wp:effectExtent l="0" t="0" r="19050" b="19050"/>
-                <wp:wrapNone/>
-                <wp:docPr id="9" name="矩形 9"/>
-                <wp:cNvGraphicFramePr/>
-                <a:graphic xmlns:a="http://schemas.openxmlformats.org/drawingml/2006/main">
-                  <a:graphicData uri="http://schemas.microsoft.com/office/word/2010/wordprocessingShape">
-                    <wps:wsp>
-                      <wps:cNvSpPr/>
-                      <wps:spPr>
-                        <a:xfrm>
-                          <a:off x="0" y="0"/>
-                          <a:ext cx="990600" cy="4629150"/>
-                        </a:xfrm>
-                        <a:prstGeom prst="rect">
-                          <a:avLst/>
-                        </a:prstGeom>
-                        <a:noFill/>
-                        <a:ln>
-                          <a:solidFill>
-                            <a:srgbClr val="C00000"/>
-                          </a:solidFill>
-                        </a:ln>
-                      </wps:spPr>
-                      <wps:style>
-                        <a:lnRef idx="2">
-                          <a:schemeClr val="accent1">
-                            <a:shade val="50000"/>
-                          </a:schemeClr>
-                        </a:lnRef>
-                        <a:fillRef idx="1">
-                          <a:schemeClr val="accent1"/>
-                        </a:fillRef>
-                        <a:effectRef idx="0">
-                          <a:schemeClr val="accent1"/>
-                        </a:effectRef>
-                        <a:fontRef idx="minor">
-                          <a:schemeClr val="lt1"/>
-                        </a:fontRef>
-                      </wps:style>
-                      <wps:bodyPr rot="0" spcFirstLastPara="0" vertOverflow="overflow" horzOverflow="overflow" vert="horz" wrap="square" lIns="91440" tIns="45720" rIns="91440" bIns="45720" numCol="1" spcCol="0" rtlCol="0" fromWordArt="0" anchor="ctr" anchorCtr="0" forceAA="0" compatLnSpc="1">
-                        <a:prstTxWarp prst="textNoShape">
-                          <a:avLst/>
-                        </a:prstTxWarp>
-                        <a:noAutofit/>
-                      </wps:bodyPr>
-                    </wps:wsp>
-                  </a:graphicData>
-                </a:graphic>
-              </wp:anchor>
-            </w:drawing>
-          </mc:Choice>
-          <mc:Fallback>
-            <w:pict>
-              <v:rect w14:anchorId="73562731" id="矩形 9" o:spid="_x0000_s1026" style="position:absolute;margin-left:243.75pt;margin-top:18pt;width:78pt;height:364.5pt;z-index:251663360;visibility:visible;mso-wrap-style:square;mso-wrap-distance-left:9pt;mso-wrap-distance-top:0;mso-wrap-distance-right:9pt;mso-wrap-distance-bottom:0;mso-position-horizontal:absolute;mso-position-horizontal-relative:text;mso-position-vertical:absolute;mso-position-vertical-relative:text;v-text-anchor:middle" o:gfxdata="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" filled="f" strokecolor="#c00000" strokeweight="2pt"/>
-            </w:pict>
-          </mc:Fallback>
-        </mc:AlternateContent>
-      </w:r>
-      <w:r>
-        <w:rPr>
-          <w:noProof/>
         </w:rPr>
         <w:drawing>
-          <wp:anchor distT="0" distB="0" distL="114300" distR="114300" simplePos="0" relativeHeight="251662336" behindDoc="0" locked="0" layoutInCell="1" allowOverlap="1" wp14:anchorId="62B81409" wp14:editId="62B500B6">
+          <wp:anchor distT="0" distB="0" distL="114300" distR="114300" simplePos="0" relativeHeight="251659264" behindDoc="0" locked="0" layoutInCell="1" allowOverlap="1" wp14:anchorId="45A74784" wp14:editId="3D6F79E8">
             <wp:simplePos x="0" y="0"/>
             <wp:positionH relativeFrom="column">
-              <wp:posOffset>190500</wp:posOffset>
+              <wp:posOffset>238125</wp:posOffset>
             </wp:positionH>
             <wp:positionV relativeFrom="paragraph">
-              <wp:posOffset>228600</wp:posOffset>
+              <wp:posOffset>495300</wp:posOffset>
             </wp:positionV>
-            <wp:extent cx="3849370" cy="4629150"/>
-            <wp:effectExtent l="0" t="0" r="0" b="0"/>
+            <wp:extent cx="3895725" cy="2337435"/>
+            <wp:effectExtent l="0" t="0" r="9525" b="5715"/>
             <wp:wrapTopAndBottom/>
-            <wp:docPr id="8" name="圖片 8"/>
+            <wp:docPr id="7" name="圖片 7"/>
             <wp:cNvGraphicFramePr>
               <a:graphicFrameLocks xmlns:a="http://schemas.openxmlformats.org/drawingml/2006/main" noChangeAspect="1"/>
             </wp:cNvGraphicFramePr>
@@ -1093,7 +1106,7 @@
                   <pic:spPr>
                     <a:xfrm>
                       <a:off x="0" y="0"/>
-                      <a:ext cx="3849370" cy="4629150"/>
+                      <a:ext cx="3895725" cy="2337435"/>
                     </a:xfrm>
                     <a:prstGeom prst="rect">
                       <a:avLst/>
@@ -1116,8 +1129,127 @@
           <w:rFonts w:ascii="Times New Roman" w:eastAsia="SimSun" w:hAnsi="Times New Roman" w:cs="Times New Roman" w:hint="eastAsia"/>
           <w:sz w:val="22"/>
         </w:rPr>
-        <w:t>并计算了各样本的方差</w:t>
-      </w:r>
+        <w:t>并计算了</w:t>
+      </w:r>
+      <w:r>
+        <w:rPr>
+          <w:rFonts w:asciiTheme="minorEastAsia" w:eastAsia="SimSun" w:hAnsiTheme="minorEastAsia" w:cs="Times New Roman" w:hint="eastAsia"/>
+          <w:sz w:val="22"/>
+        </w:rPr>
+        <w:t>两组</w:t>
+      </w:r>
+      <w:r>
+        <w:rPr>
+          <w:rFonts w:ascii="Times New Roman" w:eastAsia="SimSun" w:hAnsi="Times New Roman" w:cs="Times New Roman" w:hint="eastAsia"/>
+          <w:sz w:val="22"/>
+        </w:rPr>
+        <w:t>样本的方差</w:t>
+      </w:r>
+      <w:r>
+        <w:rPr>
+          <w:rFonts w:asciiTheme="minorEastAsia" w:eastAsia="SimSun" w:hAnsiTheme="minorEastAsia" w:cs="Times New Roman" w:hint="eastAsia"/>
+          <w:sz w:val="22"/>
+        </w:rPr>
+        <w:t>，显示文字条件不一致的情况之下，每人完成测试所需时间的偏差也较大</w:t>
+      </w:r>
+      <w:r>
+        <w:rPr>
+          <w:rFonts w:asciiTheme="minorEastAsia" w:hAnsiTheme="minorEastAsia" w:cs="Times New Roman" w:hint="eastAsia"/>
+          <w:sz w:val="22"/>
+          <w:lang w:eastAsia="zh-TW"/>
+        </w:rPr>
+        <w:t>。</w:t>
+      </w:r>
+      <w:bookmarkStart w:id="0" w:name="_GoBack"/>
+      <w:bookmarkEnd w:id="0"/>
+    </w:p>
+    <w:p>
+      <w:pPr>
+        <w:pStyle w:val="a3"/>
+        <w:ind w:left="297" w:firstLineChars="0" w:firstLine="0"/>
+        <w:rPr>
+          <w:rFonts w:ascii="Times New Roman" w:hAnsi="Times New Roman" w:cs="Times New Roman"/>
+          <w:sz w:val="22"/>
+          <w:lang w:eastAsia="zh-TW"/>
+        </w:rPr>
+      </w:pPr>
+    </w:p>
+    <w:p>
+      <w:pPr>
+        <w:pStyle w:val="a3"/>
+        <w:ind w:left="297" w:firstLineChars="0" w:firstLine="0"/>
+        <w:rPr>
+          <w:rFonts w:ascii="Times New Roman" w:hAnsi="Times New Roman" w:cs="Times New Roman"/>
+          <w:sz w:val="22"/>
+          <w:lang w:eastAsia="zh-TW"/>
+        </w:rPr>
+      </w:pPr>
+    </w:p>
+    <w:p>
+      <w:pPr>
+        <w:pStyle w:val="a3"/>
+        <w:ind w:left="297" w:firstLineChars="0" w:firstLine="0"/>
+        <w:rPr>
+          <w:rFonts w:ascii="Times New Roman" w:hAnsi="Times New Roman" w:cs="Times New Roman"/>
+          <w:sz w:val="22"/>
+          <w:lang w:eastAsia="zh-TW"/>
+        </w:rPr>
+      </w:pPr>
+    </w:p>
+    <w:p>
+      <w:pPr>
+        <w:pStyle w:val="a3"/>
+        <w:ind w:left="297" w:firstLineChars="0" w:firstLine="0"/>
+        <w:rPr>
+          <w:rFonts w:ascii="Times New Roman" w:hAnsi="Times New Roman" w:cs="Times New Roman"/>
+          <w:sz w:val="22"/>
+          <w:lang w:eastAsia="zh-TW"/>
+        </w:rPr>
+      </w:pPr>
+    </w:p>
+    <w:p>
+      <w:pPr>
+        <w:pStyle w:val="a3"/>
+        <w:ind w:left="297" w:firstLineChars="0" w:firstLine="0"/>
+        <w:rPr>
+          <w:rFonts w:ascii="Times New Roman" w:hAnsi="Times New Roman" w:cs="Times New Roman"/>
+          <w:sz w:val="22"/>
+          <w:lang w:eastAsia="zh-TW"/>
+        </w:rPr>
+      </w:pPr>
+    </w:p>
+    <w:p>
+      <w:pPr>
+        <w:pStyle w:val="a3"/>
+        <w:ind w:left="297" w:firstLineChars="0" w:firstLine="0"/>
+        <w:rPr>
+          <w:rFonts w:ascii="Times New Roman" w:hAnsi="Times New Roman" w:cs="Times New Roman"/>
+          <w:sz w:val="22"/>
+          <w:lang w:eastAsia="zh-TW"/>
+        </w:rPr>
+      </w:pPr>
+    </w:p>
+    <w:p>
+      <w:pPr>
+        <w:pStyle w:val="a3"/>
+        <w:ind w:left="297" w:firstLineChars="0" w:firstLine="0"/>
+        <w:rPr>
+          <w:rFonts w:ascii="Times New Roman" w:hAnsi="Times New Roman" w:cs="Times New Roman"/>
+          <w:sz w:val="22"/>
+          <w:lang w:eastAsia="zh-TW"/>
+        </w:rPr>
+      </w:pPr>
+    </w:p>
+    <w:p>
+      <w:pPr>
+        <w:pStyle w:val="a3"/>
+        <w:ind w:left="297" w:firstLineChars="0" w:firstLine="0"/>
+        <w:rPr>
+          <w:rFonts w:ascii="Times New Roman" w:hAnsi="Times New Roman" w:cs="Times New Roman" w:hint="eastAsia"/>
+          <w:sz w:val="22"/>
+          <w:lang w:eastAsia="zh-TW"/>
+        </w:rPr>
+      </w:pPr>
     </w:p>
     <w:p>
       <w:pPr>
@@ -1341,7 +1473,7 @@
         <w:pStyle w:val="a3"/>
         <w:ind w:left="297" w:firstLineChars="0" w:firstLine="0"/>
         <w:rPr>
-          <w:rFonts w:ascii="Times New Roman" w:eastAsia="SimSun" w:hAnsi="Times New Roman" w:cs="Times New Roman" w:hint="eastAsia"/>
+          <w:rFonts w:ascii="Times New Roman" w:eastAsia="SimSun" w:hAnsi="Times New Roman" w:cs="Times New Roman"/>
           <w:sz w:val="22"/>
         </w:rPr>
       </w:pPr>
@@ -1606,7 +1738,7 @@
         <w:pStyle w:val="a3"/>
         <w:ind w:left="297" w:firstLineChars="0" w:firstLine="0"/>
         <w:rPr>
-          <w:rFonts w:ascii="Times New Roman" w:eastAsia="新細明體" w:hAnsi="Times New Roman" w:cs="Times New Roman" w:hint="eastAsia"/>
+          <w:rFonts w:ascii="Times New Roman" w:eastAsia="新細明體" w:hAnsi="Times New Roman" w:cs="Times New Roman"/>
           <w:sz w:val="24"/>
           <w:szCs w:val="24"/>
           <w:lang w:eastAsia="zh-TW"/>
@@ -1615,6 +1747,7 @@
       <w:r>
         <w:rPr>
           <w:noProof/>
+          <w:lang w:eastAsia="zh-TW"/>
         </w:rPr>
         <w:drawing>
           <wp:anchor distT="0" distB="0" distL="114300" distR="114300" simplePos="0" relativeHeight="251656192" behindDoc="0" locked="0" layoutInCell="1" allowOverlap="1" wp14:anchorId="6B655717" wp14:editId="29CB0910">
@@ -1749,6 +1882,7 @@
       <w:r>
         <w:rPr>
           <w:noProof/>
+          <w:lang w:eastAsia="zh-TW"/>
         </w:rPr>
         <w:drawing>
           <wp:anchor distT="0" distB="0" distL="114300" distR="114300" simplePos="0" relativeHeight="251658240" behindDoc="0" locked="0" layoutInCell="1" allowOverlap="1" wp14:anchorId="35D3B774" wp14:editId="1631B2C9">
@@ -1839,7 +1973,7 @@
         <w:pStyle w:val="a3"/>
         <w:ind w:left="297" w:firstLineChars="0" w:firstLine="0"/>
         <w:rPr>
-          <w:rFonts w:ascii="Times New Roman" w:eastAsia="新細明體" w:hAnsi="Times New Roman" w:cs="Times New Roman" w:hint="eastAsia"/>
+          <w:rFonts w:ascii="Times New Roman" w:eastAsia="新細明體" w:hAnsi="Times New Roman" w:cs="Times New Roman"/>
           <w:sz w:val="24"/>
           <w:szCs w:val="24"/>
           <w:lang w:eastAsia="zh-TW"/>
@@ -1891,15 +2025,24 @@
           <w:sz w:val="24"/>
           <w:szCs w:val="24"/>
         </w:rPr>
-        <w:t>24 = 1.01</w:t>
-      </w:r>
-    </w:p>
-    <w:p>
-      <w:pPr>
-        <w:pStyle w:val="a3"/>
-        <w:ind w:left="297" w:firstLineChars="0" w:firstLine="0"/>
-        <w:rPr>
-          <w:rFonts w:ascii="Times New Roman" w:eastAsia="新細明體" w:hAnsi="Times New Roman" w:cs="Times New Roman" w:hint="eastAsia"/>
+        <w:t xml:space="preserve">24 = </w:t>
+      </w:r>
+      <w:r>
+        <w:rPr>
+          <w:rFonts w:asciiTheme="minorEastAsia" w:hAnsiTheme="minorEastAsia" w:cs="Times New Roman" w:hint="eastAsia"/>
+          <w:sz w:val="24"/>
+          <w:szCs w:val="24"/>
+          <w:lang w:eastAsia="zh-TW"/>
+        </w:rPr>
+        <w:t>0.99</w:t>
+      </w:r>
+    </w:p>
+    <w:p>
+      <w:pPr>
+        <w:pStyle w:val="a3"/>
+        <w:ind w:left="297" w:firstLineChars="0" w:firstLine="0"/>
+        <w:rPr>
+          <w:rFonts w:ascii="Times New Roman" w:eastAsia="新細明體" w:hAnsi="Times New Roman" w:cs="Times New Roman"/>
           <w:sz w:val="24"/>
           <w:szCs w:val="24"/>
           <w:lang w:eastAsia="zh-TW"/>
@@ -1984,6 +2127,7 @@
       <w:r>
         <w:rPr>
           <w:noProof/>
+          <w:lang w:eastAsia="zh-TW"/>
         </w:rPr>
         <w:drawing>
           <wp:anchor distT="0" distB="0" distL="114300" distR="114300" simplePos="0" relativeHeight="251660288" behindDoc="0" locked="0" layoutInCell="1" allowOverlap="1" wp14:anchorId="7741BE35" wp14:editId="302AF44F">
@@ -2109,15 +2253,32 @@
           <w:sz w:val="24"/>
           <w:szCs w:val="24"/>
         </w:rPr>
-        <w:t>T = 4.80</w:t>
-      </w:r>
-    </w:p>
-    <w:p>
-      <w:pPr>
-        <w:pStyle w:val="a3"/>
-        <w:ind w:left="297" w:firstLineChars="0" w:firstLine="0"/>
-        <w:rPr>
-          <w:rFonts w:ascii="Times New Roman" w:hAnsi="Times New Roman" w:cs="Times New Roman" w:hint="eastAsia"/>
+        <w:t>T = 4.</w:t>
+      </w:r>
+      <w:r>
+        <w:rPr>
+          <w:rFonts w:asciiTheme="minorEastAsia" w:hAnsiTheme="minorEastAsia" w:cs="Times New Roman" w:hint="eastAsia"/>
+          <w:sz w:val="24"/>
+          <w:szCs w:val="24"/>
+          <w:lang w:eastAsia="zh-TW"/>
+        </w:rPr>
+        <w:t>9</w:t>
+      </w:r>
+      <w:r>
+        <w:rPr>
+          <w:rFonts w:ascii="Times New Roman" w:eastAsia="SimSun" w:hAnsi="Times New Roman" w:cs="Times New Roman"/>
+          <w:sz w:val="24"/>
+          <w:szCs w:val="24"/>
+        </w:rPr>
+        <w:t>0</w:t>
+      </w:r>
+    </w:p>
+    <w:p>
+      <w:pPr>
+        <w:pStyle w:val="a3"/>
+        <w:ind w:left="297" w:firstLineChars="0" w:firstLine="0"/>
+        <w:rPr>
+          <w:rFonts w:ascii="Times New Roman" w:hAnsi="Times New Roman" w:cs="Times New Roman"/>
           <w:sz w:val="24"/>
           <w:szCs w:val="24"/>
           <w:lang w:eastAsia="zh-TW"/>
@@ -2149,7 +2310,24 @@
           <w:sz w:val="24"/>
           <w:szCs w:val="24"/>
         </w:rPr>
-        <w:t>T = 4.8</w:t>
+        <w:t xml:space="preserve">T = </w:t>
+      </w:r>
+      <w:r>
+        <w:rPr>
+          <w:rFonts w:ascii="Times New Roman" w:eastAsia="SimSun" w:hAnsi="Times New Roman" w:cs="Times New Roman"/>
+          <w:sz w:val="24"/>
+          <w:szCs w:val="24"/>
+        </w:rPr>
+        <w:t>4.</w:t>
+      </w:r>
+      <w:r>
+        <w:rPr>
+          <w:rFonts w:asciiTheme="minorEastAsia" w:hAnsiTheme="minorEastAsia" w:cs="Times New Roman" w:hint="eastAsia"/>
+          <w:sz w:val="24"/>
+          <w:szCs w:val="24"/>
+          <w:lang w:eastAsia="zh-TW"/>
+        </w:rPr>
+        <w:t>9</w:t>
       </w:r>
       <w:r>
         <w:rPr>

</xml_diff>